<commit_message>
Updated documentation after Marcus fixed an issue.
</commit_message>
<xml_diff>
--- a/Documents/FishTank_Tutorial.docx
+++ b/Documents/FishTank_Tutorial.docx
@@ -3809,18 +3809,8 @@
         </w:rPr>
         <w:t>Reset all</w:t>
       </w:r>
-      <w:r>
-        <w:rPr>
-          <w:color w:val="FF0000"/>
-        </w:rPr>
-        <w:t>*</w:t>
-      </w:r>
-      <w:r>
-        <w:rPr>
-          <w:color w:val="FF0000"/>
-        </w:rPr>
-        <w:t>*</w:t>
-      </w:r>
+      <w:bookmarkStart w:id="0" w:name="_GoBack"/>
+      <w:bookmarkEnd w:id="0"/>
       <w:r>
         <w:t xml:space="preserve">, </w:t>
       </w:r>
@@ -3992,26 +3982,6 @@
     </w:p>
     <w:p>
       <w:pPr>
-        <w:ind w:left="360"/>
-      </w:pPr>
-      <w:r>
-        <w:rPr>
-          <w:color w:val="FF0000"/>
-        </w:rPr>
-        <w:t>**</w:t>
-      </w:r>
-      <w:r>
-        <w:t xml:space="preserve"> Bug report: After using the One Phytoplankton, One Zooplankton option, it seems that the outputs for the other 5 phytoplankton and 1 zooplankton are disabled.  To go back to looking at all plankton</w:t>
-      </w:r>
-      <w:r>
-        <w:t xml:space="preserve"> species</w:t>
-      </w:r>
-      <w:r>
-        <w:t>, for now you have to close R Shiny and run again.</w:t>
-      </w:r>
-    </w:p>
-    <w:p>
-      <w:pPr>
         <w:spacing w:after="160" w:line="259" w:lineRule="auto"/>
       </w:pPr>
       <w:r>
@@ -4423,8 +4393,6 @@
       <w:pPr>
         <w:ind w:left="360"/>
       </w:pPr>
-      <w:bookmarkStart w:id="0" w:name="_GoBack"/>
-      <w:bookmarkEnd w:id="0"/>
     </w:p>
     <w:p>
       <w:pPr>

</xml_diff>

<commit_message>
Updating documentation with instructions on git push/pull.
</commit_message>
<xml_diff>
--- a/Documents/FishTank_Tutorial.docx
+++ b/Documents/FishTank_Tutorial.docx
@@ -49,11 +49,9 @@
       <w:r>
         <w:t xml:space="preserve"> with suggestions, comments, feature requests, and bug reports if you do not have access to the </w:t>
       </w:r>
-      <w:proofErr w:type="spellStart"/>
-      <w:r>
-        <w:t>github</w:t>
-      </w:r>
-      <w:proofErr w:type="spellEnd"/>
+      <w:r>
+        <w:t>GitHub</w:t>
+      </w:r>
       <w:r>
         <w:t xml:space="preserve"> repository.  For those with </w:t>
       </w:r>
@@ -192,6 +190,8 @@
           <w:u w:val="single"/>
         </w:rPr>
       </w:pPr>
+      <w:bookmarkStart w:id="0" w:name="_GoBack"/>
+      <w:bookmarkEnd w:id="0"/>
     </w:p>
     <w:p>
       <w:pPr>
@@ -2001,7 +2001,442 @@
     <w:p>
       <w:pPr>
         <w:spacing w:after="160" w:line="259" w:lineRule="auto"/>
-      </w:pPr>
+        <w:rPr>
+          <w:b/>
+        </w:rPr>
+      </w:pPr>
+      <w:r>
+        <w:rPr>
+          <w:b/>
+        </w:rPr>
+        <w:br w:type="page"/>
+      </w:r>
+    </w:p>
+    <w:p>
+      <w:pPr>
+        <w:spacing w:after="160" w:line="259" w:lineRule="auto"/>
+        <w:rPr>
+          <w:b/>
+        </w:rPr>
+      </w:pPr>
+      <w:r>
+        <w:rPr>
+          <w:b/>
+        </w:rPr>
+        <w:lastRenderedPageBreak/>
+        <w:t>Updating the code through GitHub:</w:t>
+      </w:r>
+    </w:p>
+    <w:p>
+      <w:pPr>
+        <w:spacing w:after="160" w:line="259" w:lineRule="auto"/>
+      </w:pPr>
+      <w:r>
+        <w:t xml:space="preserve">To </w:t>
+      </w:r>
+      <w:proofErr w:type="spellStart"/>
+      <w:r>
+        <w:t>downoad</w:t>
+      </w:r>
+      <w:proofErr w:type="spellEnd"/>
+      <w:r>
+        <w:t xml:space="preserve"> </w:t>
+      </w:r>
+      <w:r>
+        <w:t xml:space="preserve">the latest changes </w:t>
+      </w:r>
+      <w:r>
+        <w:t xml:space="preserve">to the repository, right click in your working directory and click </w:t>
+      </w:r>
+      <w:proofErr w:type="spellStart"/>
+      <w:r>
+        <w:rPr>
+          <w:b/>
+        </w:rPr>
+        <w:t>Git</w:t>
+      </w:r>
+      <w:proofErr w:type="spellEnd"/>
+      <w:r>
+        <w:rPr>
+          <w:b/>
+        </w:rPr>
+        <w:t xml:space="preserve"> </w:t>
+      </w:r>
+      <w:r>
+        <w:rPr>
+          <w:b/>
+        </w:rPr>
+        <w:t>Bash</w:t>
+      </w:r>
+      <w:r>
+        <w:rPr>
+          <w:b/>
+        </w:rPr>
+        <w:t xml:space="preserve"> Here</w:t>
+      </w:r>
+      <w:r>
+        <w:t>:</w:t>
+      </w:r>
+    </w:p>
+    <w:p>
+      <w:pPr>
+        <w:spacing w:after="160" w:line="259" w:lineRule="auto"/>
+      </w:pPr>
+      <w:r>
+        <w:rPr>
+          <w:noProof/>
+        </w:rPr>
+        <w:drawing>
+          <wp:inline distT="0" distB="0" distL="0" distR="0" wp14:anchorId="372F478D" wp14:editId="2BD8AC37">
+            <wp:extent cx="2428875" cy="628650"/>
+            <wp:effectExtent l="0" t="0" r="9525" b="0"/>
+            <wp:docPr id="33" name="Picture 33"/>
+            <wp:cNvGraphicFramePr>
+              <a:graphicFrameLocks xmlns:a="http://schemas.openxmlformats.org/drawingml/2006/main" noChangeAspect="1"/>
+            </wp:cNvGraphicFramePr>
+            <a:graphic xmlns:a="http://schemas.openxmlformats.org/drawingml/2006/main">
+              <a:graphicData uri="http://schemas.openxmlformats.org/drawingml/2006/picture">
+                <pic:pic xmlns:pic="http://schemas.openxmlformats.org/drawingml/2006/picture">
+                  <pic:nvPicPr>
+                    <pic:cNvPr id="31" name="gitbash.PNG"/>
+                    <pic:cNvPicPr/>
+                  </pic:nvPicPr>
+                  <pic:blipFill rotWithShape="1">
+                    <a:blip r:embed="rId23">
+                      <a:extLst>
+                        <a:ext uri="{28A0092B-C50C-407E-A947-70E740481C1C}">
+                          <a14:useLocalDpi xmlns:a14="http://schemas.microsoft.com/office/drawing/2010/main" val="0"/>
+                        </a:ext>
+                      </a:extLst>
+                    </a:blip>
+                    <a:srcRect l="16872" t="51293" r="4889" b="28061"/>
+                    <a:stretch/>
+                  </pic:blipFill>
+                  <pic:spPr bwMode="auto">
+                    <a:xfrm>
+                      <a:off x="0" y="0"/>
+                      <a:ext cx="2437797" cy="630959"/>
+                    </a:xfrm>
+                    <a:prstGeom prst="rect">
+                      <a:avLst/>
+                    </a:prstGeom>
+                    <a:ln>
+                      <a:noFill/>
+                    </a:ln>
+                    <a:extLst>
+                      <a:ext uri="{53640926-AAD7-44D8-BBD7-CCE9431645EC}">
+                        <a14:shadowObscured xmlns:a14="http://schemas.microsoft.com/office/drawing/2010/main"/>
+                      </a:ext>
+                    </a:extLst>
+                  </pic:spPr>
+                </pic:pic>
+              </a:graphicData>
+            </a:graphic>
+          </wp:inline>
+        </w:drawing>
+      </w:r>
+    </w:p>
+    <w:p>
+      <w:pPr>
+        <w:spacing w:after="160" w:line="259" w:lineRule="auto"/>
+      </w:pPr>
+    </w:p>
+    <w:p>
+      <w:pPr>
+        <w:spacing w:after="160" w:line="259" w:lineRule="auto"/>
+      </w:pPr>
+      <w:r>
+        <w:t>Type “</w:t>
+      </w:r>
+      <w:proofErr w:type="spellStart"/>
+      <w:r>
+        <w:t>git</w:t>
+      </w:r>
+      <w:proofErr w:type="spellEnd"/>
+      <w:r>
+        <w:t xml:space="preserve"> pull”.  (That’s it.)</w:t>
+      </w:r>
+    </w:p>
+    <w:p>
+      <w:pPr>
+        <w:spacing w:after="160" w:line="259" w:lineRule="auto"/>
+      </w:pPr>
+      <w:r>
+        <w:rPr>
+          <w:noProof/>
+        </w:rPr>
+        <w:drawing>
+          <wp:inline distT="0" distB="0" distL="0" distR="0" wp14:anchorId="4C393983" wp14:editId="487E9298">
+            <wp:extent cx="5534797" cy="3077004"/>
+            <wp:effectExtent l="0" t="0" r="8890" b="9525"/>
+            <wp:docPr id="34" name="Picture 34"/>
+            <wp:cNvGraphicFramePr>
+              <a:graphicFrameLocks xmlns:a="http://schemas.openxmlformats.org/drawingml/2006/main" noChangeAspect="1"/>
+            </wp:cNvGraphicFramePr>
+            <a:graphic xmlns:a="http://schemas.openxmlformats.org/drawingml/2006/main">
+              <a:graphicData uri="http://schemas.openxmlformats.org/drawingml/2006/picture">
+                <pic:pic xmlns:pic="http://schemas.openxmlformats.org/drawingml/2006/picture">
+                  <pic:nvPicPr>
+                    <pic:cNvPr id="34" name="gitbash_git_pull.PNG"/>
+                    <pic:cNvPicPr/>
+                  </pic:nvPicPr>
+                  <pic:blipFill>
+                    <a:blip r:embed="rId24">
+                      <a:extLst>
+                        <a:ext uri="{28A0092B-C50C-407E-A947-70E740481C1C}">
+                          <a14:useLocalDpi xmlns:a14="http://schemas.microsoft.com/office/drawing/2010/main" val="0"/>
+                        </a:ext>
+                      </a:extLst>
+                    </a:blip>
+                    <a:stretch>
+                      <a:fillRect/>
+                    </a:stretch>
+                  </pic:blipFill>
+                  <pic:spPr>
+                    <a:xfrm>
+                      <a:off x="0" y="0"/>
+                      <a:ext cx="5534797" cy="3077004"/>
+                    </a:xfrm>
+                    <a:prstGeom prst="rect">
+                      <a:avLst/>
+                    </a:prstGeom>
+                  </pic:spPr>
+                </pic:pic>
+              </a:graphicData>
+            </a:graphic>
+          </wp:inline>
+        </w:drawing>
+      </w:r>
+    </w:p>
+    <w:p>
+      <w:pPr>
+        <w:spacing w:after="160" w:line="259" w:lineRule="auto"/>
+      </w:pPr>
+    </w:p>
+    <w:p>
+      <w:pPr>
+        <w:spacing w:after="160" w:line="259" w:lineRule="auto"/>
+      </w:pPr>
+      <w:r>
+        <w:br w:type="page"/>
+      </w:r>
+    </w:p>
+    <w:p>
+      <w:pPr>
+        <w:spacing w:after="160" w:line="259" w:lineRule="auto"/>
+      </w:pPr>
+      <w:r>
+        <w:lastRenderedPageBreak/>
+        <w:t>To</w:t>
+      </w:r>
+      <w:r>
+        <w:t xml:space="preserve"> upload your latest changes to the repository, right click in your working directory and click </w:t>
+      </w:r>
+      <w:proofErr w:type="spellStart"/>
+      <w:r>
+        <w:rPr>
+          <w:b/>
+        </w:rPr>
+        <w:t>Git</w:t>
+      </w:r>
+      <w:proofErr w:type="spellEnd"/>
+      <w:r>
+        <w:rPr>
+          <w:b/>
+        </w:rPr>
+        <w:t xml:space="preserve"> GUI Here</w:t>
+      </w:r>
+      <w:r>
+        <w:t xml:space="preserve"> (or Bash if you are comfortable with </w:t>
+      </w:r>
+      <w:proofErr w:type="spellStart"/>
+      <w:r>
+        <w:t>git</w:t>
+      </w:r>
+      <w:proofErr w:type="spellEnd"/>
+      <w:r>
+        <w:t xml:space="preserve"> command line):</w:t>
+      </w:r>
+    </w:p>
+    <w:p>
+      <w:pPr>
+        <w:spacing w:after="160" w:line="259" w:lineRule="auto"/>
+      </w:pPr>
+      <w:r>
+        <w:rPr>
+          <w:noProof/>
+        </w:rPr>
+        <w:drawing>
+          <wp:inline distT="0" distB="0" distL="0" distR="0" wp14:anchorId="12B8CC69" wp14:editId="0EAF8842">
+            <wp:extent cx="2428875" cy="628650"/>
+            <wp:effectExtent l="0" t="0" r="9525" b="0"/>
+            <wp:docPr id="31" name="Picture 31"/>
+            <wp:cNvGraphicFramePr>
+              <a:graphicFrameLocks xmlns:a="http://schemas.openxmlformats.org/drawingml/2006/main" noChangeAspect="1"/>
+            </wp:cNvGraphicFramePr>
+            <a:graphic xmlns:a="http://schemas.openxmlformats.org/drawingml/2006/main">
+              <a:graphicData uri="http://schemas.openxmlformats.org/drawingml/2006/picture">
+                <pic:pic xmlns:pic="http://schemas.openxmlformats.org/drawingml/2006/picture">
+                  <pic:nvPicPr>
+                    <pic:cNvPr id="31" name="gitbash.PNG"/>
+                    <pic:cNvPicPr/>
+                  </pic:nvPicPr>
+                  <pic:blipFill rotWithShape="1">
+                    <a:blip r:embed="rId23">
+                      <a:extLst>
+                        <a:ext uri="{28A0092B-C50C-407E-A947-70E740481C1C}">
+                          <a14:useLocalDpi xmlns:a14="http://schemas.microsoft.com/office/drawing/2010/main" val="0"/>
+                        </a:ext>
+                      </a:extLst>
+                    </a:blip>
+                    <a:srcRect l="16872" t="51293" r="4889" b="28061"/>
+                    <a:stretch/>
+                  </pic:blipFill>
+                  <pic:spPr bwMode="auto">
+                    <a:xfrm>
+                      <a:off x="0" y="0"/>
+                      <a:ext cx="2437797" cy="630959"/>
+                    </a:xfrm>
+                    <a:prstGeom prst="rect">
+                      <a:avLst/>
+                    </a:prstGeom>
+                    <a:ln>
+                      <a:noFill/>
+                    </a:ln>
+                    <a:extLst>
+                      <a:ext uri="{53640926-AAD7-44D8-BBD7-CCE9431645EC}">
+                        <a14:shadowObscured xmlns:a14="http://schemas.microsoft.com/office/drawing/2010/main"/>
+                      </a:ext>
+                    </a:extLst>
+                  </pic:spPr>
+                </pic:pic>
+              </a:graphicData>
+            </a:graphic>
+          </wp:inline>
+        </w:drawing>
+      </w:r>
+    </w:p>
+    <w:p>
+      <w:pPr>
+        <w:spacing w:after="160" w:line="259" w:lineRule="auto"/>
+      </w:pPr>
+    </w:p>
+    <w:p>
+      <w:pPr>
+        <w:spacing w:after="160" w:line="259" w:lineRule="auto"/>
+      </w:pPr>
+      <w:r>
+        <w:t xml:space="preserve">Click </w:t>
+      </w:r>
+      <w:r>
+        <w:rPr>
+          <w:b/>
+        </w:rPr>
+        <w:t>Stage Changed</w:t>
+      </w:r>
+      <w:r>
+        <w:t xml:space="preserve">, type a commit message, and then click </w:t>
+      </w:r>
+      <w:r>
+        <w:rPr>
+          <w:b/>
+        </w:rPr>
+        <w:t>Commit</w:t>
+      </w:r>
+      <w:r>
+        <w:t>.  The</w:t>
+      </w:r>
+      <w:r>
+        <w:t>n</w:t>
+      </w:r>
+      <w:r>
+        <w:t xml:space="preserve"> click </w:t>
+      </w:r>
+      <w:r>
+        <w:rPr>
+          <w:b/>
+        </w:rPr>
+        <w:t>Push</w:t>
+      </w:r>
+      <w:r>
+        <w:t xml:space="preserve"> to put your changes to GitHub.</w:t>
+      </w:r>
+    </w:p>
+    <w:p>
+      <w:pPr>
+        <w:spacing w:after="160" w:line="259" w:lineRule="auto"/>
+      </w:pPr>
+      <w:r>
+        <w:rPr>
+          <w:noProof/>
+        </w:rPr>
+        <w:drawing>
+          <wp:inline distT="0" distB="0" distL="0" distR="0" wp14:anchorId="470D901E" wp14:editId="3BBD06CB">
+            <wp:extent cx="5943600" cy="3220720"/>
+            <wp:effectExtent l="0" t="0" r="0" b="0"/>
+            <wp:docPr id="32" name="Picture 32"/>
+            <wp:cNvGraphicFramePr>
+              <a:graphicFrameLocks xmlns:a="http://schemas.openxmlformats.org/drawingml/2006/main" noChangeAspect="1"/>
+            </wp:cNvGraphicFramePr>
+            <a:graphic xmlns:a="http://schemas.openxmlformats.org/drawingml/2006/main">
+              <a:graphicData uri="http://schemas.openxmlformats.org/drawingml/2006/picture">
+                <pic:pic xmlns:pic="http://schemas.openxmlformats.org/drawingml/2006/picture">
+                  <pic:nvPicPr>
+                    <pic:cNvPr id="32" name="gitgui.PNG"/>
+                    <pic:cNvPicPr/>
+                  </pic:nvPicPr>
+                  <pic:blipFill>
+                    <a:blip r:embed="rId25">
+                      <a:extLst>
+                        <a:ext uri="{28A0092B-C50C-407E-A947-70E740481C1C}">
+                          <a14:useLocalDpi xmlns:a14="http://schemas.microsoft.com/office/drawing/2010/main" val="0"/>
+                        </a:ext>
+                      </a:extLst>
+                    </a:blip>
+                    <a:stretch>
+                      <a:fillRect/>
+                    </a:stretch>
+                  </pic:blipFill>
+                  <pic:spPr>
+                    <a:xfrm>
+                      <a:off x="0" y="0"/>
+                      <a:ext cx="5943600" cy="3220720"/>
+                    </a:xfrm>
+                    <a:prstGeom prst="rect">
+                      <a:avLst/>
+                    </a:prstGeom>
+                  </pic:spPr>
+                </pic:pic>
+              </a:graphicData>
+            </a:graphic>
+          </wp:inline>
+        </w:drawing>
+      </w:r>
+    </w:p>
+    <w:p>
+      <w:pPr>
+        <w:spacing w:after="160" w:line="259" w:lineRule="auto"/>
+      </w:pPr>
+    </w:p>
+    <w:p>
+      <w:pPr>
+        <w:spacing w:after="160" w:line="259" w:lineRule="auto"/>
+      </w:pPr>
+      <w:r>
+        <w:t xml:space="preserve">Don’t </w:t>
+      </w:r>
+      <w:r>
+        <w:t>commit and push code</w:t>
+      </w:r>
+      <w:r>
+        <w:t xml:space="preserve"> u</w:t>
+      </w:r>
+      <w:r>
+        <w:t>ntil</w:t>
+      </w:r>
+      <w:r>
+        <w:t xml:space="preserve"> you are fairly comfortable with what you’re doing.  At the same time note that if you make a mistake, it can be undone.</w:t>
+      </w:r>
       <w:r>
         <w:br w:type="page"/>
       </w:r>
@@ -2188,7 +2623,7 @@
                     <pic:cNvPicPr/>
                   </pic:nvPicPr>
                   <pic:blipFill>
-                    <a:blip r:embed="rId23">
+                    <a:blip r:embed="rId26">
                       <a:extLst>
                         <a:ext uri="{28A0092B-C50C-407E-A947-70E740481C1C}">
                           <a14:useLocalDpi xmlns:a14="http://schemas.microsoft.com/office/drawing/2010/main" val="0"/>
@@ -2254,7 +2689,7 @@
                     <pic:cNvPicPr/>
                   </pic:nvPicPr>
                   <pic:blipFill>
-                    <a:blip r:embed="rId24">
+                    <a:blip r:embed="rId27">
                       <a:extLst>
                         <a:ext uri="{28A0092B-C50C-407E-A947-70E740481C1C}">
                           <a14:useLocalDpi xmlns:a14="http://schemas.microsoft.com/office/drawing/2010/main" val="0"/>
@@ -2404,7 +2839,7 @@
                     <pic:cNvPicPr/>
                   </pic:nvPicPr>
                   <pic:blipFill>
-                    <a:blip r:embed="rId25">
+                    <a:blip r:embed="rId28">
                       <a:extLst>
                         <a:ext uri="{28A0092B-C50C-407E-A947-70E740481C1C}">
                           <a14:useLocalDpi xmlns:a14="http://schemas.microsoft.com/office/drawing/2010/main" val="0"/>
@@ -2599,7 +3034,7 @@
                     <pic:cNvPicPr/>
                   </pic:nvPicPr>
                   <pic:blipFill>
-                    <a:blip r:embed="rId26">
+                    <a:blip r:embed="rId29">
                       <a:extLst>
                         <a:ext uri="{28A0092B-C50C-407E-A947-70E740481C1C}">
                           <a14:useLocalDpi xmlns:a14="http://schemas.microsoft.com/office/drawing/2010/main" val="0"/>
@@ -2846,7 +3281,7 @@
                     <pic:cNvPicPr/>
                   </pic:nvPicPr>
                   <pic:blipFill>
-                    <a:blip r:embed="rId27">
+                    <a:blip r:embed="rId30">
                       <a:extLst>
                         <a:ext uri="{28A0092B-C50C-407E-A947-70E740481C1C}">
                           <a14:useLocalDpi xmlns:a14="http://schemas.microsoft.com/office/drawing/2010/main" val="0"/>
@@ -2970,7 +3405,7 @@
                     <pic:cNvPicPr/>
                   </pic:nvPicPr>
                   <pic:blipFill>
-                    <a:blip r:embed="rId28">
+                    <a:blip r:embed="rId31">
                       <a:extLst>
                         <a:ext uri="{28A0092B-C50C-407E-A947-70E740481C1C}">
                           <a14:useLocalDpi xmlns:a14="http://schemas.microsoft.com/office/drawing/2010/main" val="0"/>
@@ -3061,7 +3496,7 @@
                     <pic:cNvPicPr/>
                   </pic:nvPicPr>
                   <pic:blipFill>
-                    <a:blip r:embed="rId29">
+                    <a:blip r:embed="rId32">
                       <a:extLst>
                         <a:ext uri="{28A0092B-C50C-407E-A947-70E740481C1C}">
                           <a14:useLocalDpi xmlns:a14="http://schemas.microsoft.com/office/drawing/2010/main" val="0"/>
@@ -3117,7 +3552,7 @@
                     <pic:cNvPicPr/>
                   </pic:nvPicPr>
                   <pic:blipFill>
-                    <a:blip r:embed="rId30">
+                    <a:blip r:embed="rId33">
                       <a:extLst>
                         <a:ext uri="{28A0092B-C50C-407E-A947-70E740481C1C}">
                           <a14:useLocalDpi xmlns:a14="http://schemas.microsoft.com/office/drawing/2010/main" val="0"/>
@@ -3292,7 +3727,7 @@
                     <pic:cNvPicPr/>
                   </pic:nvPicPr>
                   <pic:blipFill>
-                    <a:blip r:embed="rId31">
+                    <a:blip r:embed="rId34">
                       <a:extLst>
                         <a:ext uri="{28A0092B-C50C-407E-A947-70E740481C1C}">
                           <a14:useLocalDpi xmlns:a14="http://schemas.microsoft.com/office/drawing/2010/main" val="0"/>
@@ -3435,7 +3870,7 @@
                     <pic:cNvPicPr/>
                   </pic:nvPicPr>
                   <pic:blipFill>
-                    <a:blip r:embed="rId32">
+                    <a:blip r:embed="rId35">
                       <a:extLst>
                         <a:ext uri="{28A0092B-C50C-407E-A947-70E740481C1C}">
                           <a14:useLocalDpi xmlns:a14="http://schemas.microsoft.com/office/drawing/2010/main" val="0"/>
@@ -3623,7 +4058,7 @@
                     <pic:cNvPicPr/>
                   </pic:nvPicPr>
                   <pic:blipFill>
-                    <a:blip r:embed="rId33">
+                    <a:blip r:embed="rId36">
                       <a:extLst>
                         <a:ext uri="{28A0092B-C50C-407E-A947-70E740481C1C}">
                           <a14:useLocalDpi xmlns:a14="http://schemas.microsoft.com/office/drawing/2010/main" val="0"/>
@@ -3744,7 +4179,7 @@
                     <pic:cNvPicPr/>
                   </pic:nvPicPr>
                   <pic:blipFill>
-                    <a:blip r:embed="rId34">
+                    <a:blip r:embed="rId37">
                       <a:extLst>
                         <a:ext uri="{28A0092B-C50C-407E-A947-70E740481C1C}">
                           <a14:useLocalDpi xmlns:a14="http://schemas.microsoft.com/office/drawing/2010/main" val="0"/>
@@ -3809,8 +4244,6 @@
         </w:rPr>
         <w:t>Reset all</w:t>
       </w:r>
-      <w:bookmarkStart w:id="0" w:name="_GoBack"/>
-      <w:bookmarkEnd w:id="0"/>
       <w:r>
         <w:t xml:space="preserve">, </w:t>
       </w:r>
@@ -3937,7 +4370,7 @@
                     <pic:cNvPicPr/>
                   </pic:nvPicPr>
                   <pic:blipFill>
-                    <a:blip r:embed="rId35">
+                    <a:blip r:embed="rId38">
                       <a:extLst>
                         <a:ext uri="{28A0092B-C50C-407E-A947-70E740481C1C}">
                           <a14:useLocalDpi xmlns:a14="http://schemas.microsoft.com/office/drawing/2010/main" val="0"/>
@@ -4125,7 +4558,7 @@
                     <pic:cNvPicPr/>
                   </pic:nvPicPr>
                   <pic:blipFill>
-                    <a:blip r:embed="rId36">
+                    <a:blip r:embed="rId39">
                       <a:extLst>
                         <a:ext uri="{28A0092B-C50C-407E-A947-70E740481C1C}">
                           <a14:useLocalDpi xmlns:a14="http://schemas.microsoft.com/office/drawing/2010/main" val="0"/>
@@ -4418,7 +4851,7 @@
                     <pic:cNvPicPr/>
                   </pic:nvPicPr>
                   <pic:blipFill>
-                    <a:blip r:embed="rId37">
+                    <a:blip r:embed="rId40">
                       <a:extLst>
                         <a:ext uri="{28A0092B-C50C-407E-A947-70E740481C1C}">
                           <a14:useLocalDpi xmlns:a14="http://schemas.microsoft.com/office/drawing/2010/main" val="0"/>
@@ -4494,7 +4927,7 @@
                     <pic:cNvPicPr/>
                   </pic:nvPicPr>
                   <pic:blipFill>
-                    <a:blip r:embed="rId38" cstate="print">
+                    <a:blip r:embed="rId41" cstate="print">
                       <a:extLst>
                         <a:ext uri="{28A0092B-C50C-407E-A947-70E740481C1C}">
                           <a14:useLocalDpi xmlns:a14="http://schemas.microsoft.com/office/drawing/2010/main" val="0"/>
@@ -4588,7 +5021,7 @@
                     <pic:cNvPicPr/>
                   </pic:nvPicPr>
                   <pic:blipFill>
-                    <a:blip r:embed="rId39">
+                    <a:blip r:embed="rId42">
                       <a:extLst>
                         <a:ext uri="{28A0092B-C50C-407E-A947-70E740481C1C}">
                           <a14:useLocalDpi xmlns:a14="http://schemas.microsoft.com/office/drawing/2010/main" val="0"/>

</xml_diff>

<commit_message>
Added Jim's changes to the tutorial, removed the how-to on git sections.
</commit_message>
<xml_diff>
--- a/Documents/FishTank_Tutorial.docx
+++ b/Documents/FishTank_Tutorial.docx
@@ -1,6 +1,6 @@
 
 <file path=word/document.xml><?xml version="1.0" encoding="utf-8"?>
-<w:document xmlns:wpc="http://schemas.microsoft.com/office/word/2010/wordprocessingCanvas" xmlns:cx="http://schemas.microsoft.com/office/drawing/2014/chartex" xmlns:cx1="http://schemas.microsoft.com/office/drawing/2015/9/8/chartex" xmlns:cx2="http://schemas.microsoft.com/office/drawing/2015/10/21/chartex" xmlns:cx3="http://schemas.microsoft.com/office/drawing/2016/5/9/chartex" xmlns:cx4="http://schemas.microsoft.com/office/drawing/2016/5/10/chartex" xmlns:cx5="http://schemas.microsoft.com/office/drawing/2016/5/11/chartex" xmlns:cx6="http://schemas.microsoft.com/office/drawing/2016/5/12/chartex" xmlns:cx7="http://schemas.microsoft.com/office/drawing/2016/5/13/chartex" xmlns:cx8="http://schemas.microsoft.com/office/drawing/2016/5/14/chartex" xmlns:mc="http://schemas.openxmlformats.org/markup-compatibility/2006" xmlns:o="urn:schemas-microsoft-com:office:office" xmlns:r="http://schemas.openxmlformats.org/officeDocument/2006/relationships" xmlns:m="http://schemas.openxmlformats.org/officeDocument/2006/math" xmlns:v="urn:schemas-microsoft-com:vml" xmlns:wp14="http://schemas.microsoft.com/office/word/2010/wordprocessingDrawing" xmlns:wp="http://schemas.openxmlformats.org/drawingml/2006/wordprocessingDrawing" xmlns:w10="urn:schemas-microsoft-com:office:word" xmlns:w="http://schemas.openxmlformats.org/wordprocessingml/2006/main" xmlns:w14="http://schemas.microsoft.com/office/word/2010/wordml" xmlns:w15="http://schemas.microsoft.com/office/word/2012/wordml" xmlns:w16se="http://schemas.microsoft.com/office/word/2015/wordml/symex" xmlns:wpg="http://schemas.microsoft.com/office/word/2010/wordprocessingGroup" xmlns:wpi="http://schemas.microsoft.com/office/word/2010/wordprocessingInk" xmlns:wne="http://schemas.microsoft.com/office/word/2006/wordml" xmlns:wps="http://schemas.microsoft.com/office/word/2010/wordprocessingShape" mc:Ignorable="w14 w15 w16se wp14">
+<w:document xmlns:wpc="http://schemas.microsoft.com/office/word/2010/wordprocessingCanvas" xmlns:cx="http://schemas.microsoft.com/office/drawing/2014/chartex" xmlns:cx1="http://schemas.microsoft.com/office/drawing/2015/9/8/chartex" xmlns:cx2="http://schemas.microsoft.com/office/drawing/2015/10/21/chartex" xmlns:mc="http://schemas.openxmlformats.org/markup-compatibility/2006" xmlns:o="urn:schemas-microsoft-com:office:office" xmlns:r="http://schemas.openxmlformats.org/officeDocument/2006/relationships" xmlns:m="http://schemas.openxmlformats.org/officeDocument/2006/math" xmlns:v="urn:schemas-microsoft-com:vml" xmlns:wp14="http://schemas.microsoft.com/office/word/2010/wordprocessingDrawing" xmlns:wp="http://schemas.openxmlformats.org/drawingml/2006/wordprocessingDrawing" xmlns:w10="urn:schemas-microsoft-com:office:word" xmlns:w="http://schemas.openxmlformats.org/wordprocessingml/2006/main" xmlns:w14="http://schemas.microsoft.com/office/word/2010/wordml" xmlns:w15="http://schemas.microsoft.com/office/word/2012/wordml" xmlns:w16se="http://schemas.microsoft.com/office/word/2015/wordml/symex" xmlns:wpg="http://schemas.microsoft.com/office/word/2010/wordprocessingGroup" xmlns:wpi="http://schemas.microsoft.com/office/word/2010/wordprocessingInk" xmlns:wne="http://schemas.microsoft.com/office/word/2006/wordml" xmlns:wps="http://schemas.microsoft.com/office/word/2010/wordprocessingShape" mc:Ignorable="w14 w15 w16se wp14">
   <w:body>
     <w:p>
       <w:pPr>
@@ -8,19 +8,177 @@
           <w:b/>
         </w:rPr>
       </w:pPr>
-      <w:proofErr w:type="spellStart"/>
-      <w:r>
-        <w:rPr>
-          <w:b/>
-        </w:rPr>
+      <w:r>
+        <w:rPr>
+          <w:b/>
+        </w:rPr>
+        <w:t>Using the R Shiny Interface to CGEM-0D, Coastal General Ecology Model - Zero Dimension</w:t>
+      </w:r>
+    </w:p>
+    <w:p>
+      <w:pPr>
+        <w:rPr>
+          <w:b/>
+        </w:rPr>
+      </w:pPr>
+    </w:p>
+    <w:p>
+      <w:r>
+        <w:t xml:space="preserve">CGEM-0D </w:t>
+      </w:r>
+      <w:r>
+        <w:t xml:space="preserve">as used within R Shiny </w:t>
+      </w:r>
+      <w:r>
+        <w:t>is currently available</w:t>
+      </w:r>
+      <w:r>
+        <w:t xml:space="preserve"> in </w:t>
+      </w:r>
+      <w:r>
+        <w:t xml:space="preserve">the Microsoft </w:t>
+      </w:r>
+      <w:r>
+        <w:t>Windows</w:t>
+      </w:r>
+      <w:r>
+        <w:t xml:space="preserve"> and MacOS environment.  It has been tested on Windows 10, possibly Windows 7 Enterprise, and on the EMVL Mac (vine).  It does not work on John’s Mac.</w:t>
+      </w:r>
+    </w:p>
+    <w:p/>
+    <w:p>
+      <w:pPr>
+        <w:rPr>
+          <w:b/>
+        </w:rPr>
+      </w:pPr>
+      <w:r>
+        <w:rPr>
+          <w:b/>
+        </w:rPr>
+        <w:t>Introduction.</w:t>
+      </w:r>
+    </w:p>
+    <w:p/>
+    <w:p>
+      <w:pPr>
+        <w:rPr>
+          <w:b/>
+        </w:rPr>
+      </w:pPr>
+      <w:r>
+        <w:rPr>
+          <w:b/>
+        </w:rPr>
+        <w:t>Ta</w:t>
+      </w:r>
+      <w:r>
+        <w:rPr>
+          <w:b/>
+        </w:rPr>
+        <w:t>ble of Contents with hyperlinks</w:t>
+      </w:r>
+      <w:r>
+        <w:rPr>
+          <w:b/>
+        </w:rPr>
+        <w:t xml:space="preserve"> </w:t>
+      </w:r>
+      <w:r>
+        <w:rPr>
+          <w:b/>
+          <w:color w:val="FF0000"/>
+        </w:rPr>
+        <w:t>[which will be added later]</w:t>
+      </w:r>
+      <w:r>
+        <w:rPr>
+          <w:b/>
+        </w:rPr>
+        <w:t>:</w:t>
+      </w:r>
+    </w:p>
+    <w:p>
+      <w:pPr>
+        <w:rPr>
+          <w:b/>
+        </w:rPr>
+      </w:pPr>
+      <w:r>
+        <w:rPr>
+          <w:b/>
+        </w:rPr>
+        <w:tab/>
         <w:t>Foreward</w:t>
       </w:r>
-      <w:proofErr w:type="spellEnd"/>
-      <w:r>
-        <w:rPr>
-          <w:b/>
-        </w:rPr>
-        <w:t>:</w:t>
+    </w:p>
+    <w:p>
+      <w:pPr>
+        <w:rPr>
+          <w:b/>
+        </w:rPr>
+      </w:pPr>
+      <w:r>
+        <w:rPr>
+          <w:b/>
+        </w:rPr>
+        <w:tab/>
+        <w:t>Obtaining the Software</w:t>
+      </w:r>
+    </w:p>
+    <w:p>
+      <w:pPr>
+        <w:rPr>
+          <w:b/>
+        </w:rPr>
+      </w:pPr>
+      <w:r>
+        <w:rPr>
+          <w:b/>
+        </w:rPr>
+        <w:tab/>
+        <w:t xml:space="preserve">Preparing to Run </w:t>
+      </w:r>
+      <w:r>
+        <w:rPr>
+          <w:b/>
+        </w:rPr>
+        <w:t>CGEM</w:t>
+      </w:r>
+    </w:p>
+    <w:p>
+      <w:pPr>
+        <w:rPr>
+          <w:b/>
+        </w:rPr>
+      </w:pPr>
+      <w:r>
+        <w:rPr>
+          <w:b/>
+        </w:rPr>
+        <w:tab/>
+        <w:t xml:space="preserve">FishTank Tutorial Exercise 1.0: </w:t>
+      </w:r>
+      <w:r>
+        <w:rPr>
+          <w:b/>
+          <w:i/>
+        </w:rPr>
+        <w:t>An introduction with emphasis on phytoplankton.</w:t>
+      </w:r>
+    </w:p>
+    <w:p/>
+    <w:p>
+      <w:pPr>
+        <w:rPr>
+          <w:b/>
+        </w:rPr>
+      </w:pPr>
+      <w:r>
+        <w:rPr>
+          <w:b/>
+        </w:rPr>
+        <w:t>Foreward:</w:t>
       </w:r>
     </w:p>
     <w:p>
@@ -28,13 +186,11 @@
         <w:t xml:space="preserve">Thank you </w:t>
       </w:r>
       <w:r>
-        <w:t xml:space="preserve">for beta testing the </w:t>
-      </w:r>
-      <w:proofErr w:type="spellStart"/>
-      <w:r>
-        <w:t>FishTank</w:t>
-      </w:r>
-      <w:proofErr w:type="spellEnd"/>
+        <w:t>for beta testing the FishTank</w:t>
+      </w:r>
+      <w:r>
+        <w:t xml:space="preserve"> (CGEM-0D)</w:t>
+      </w:r>
       <w:r>
         <w:t xml:space="preserve"> tutorial.  It is a work in progress and we need your feedback on all issues including the instructions, the interface, and the ecology.  You may email </w:t>
       </w:r>
@@ -116,1013 +272,636 @@
         <w:rPr>
           <w:b/>
         </w:rPr>
-        <w:t>General Instructions</w:t>
-      </w:r>
-      <w:r>
-        <w:t xml:space="preserve">: </w:t>
-      </w:r>
-      <w:r>
-        <w:rPr>
-          <w:b/>
-          <w:i/>
-        </w:rPr>
-        <w:t>Only for</w:t>
-      </w:r>
-      <w:r>
-        <w:rPr>
-          <w:b/>
-          <w:i/>
-        </w:rPr>
-        <w:t xml:space="preserve"> Windows, and instructions were tested on Windows 10</w:t>
+        <w:t>Obtaining the Software</w:t>
       </w:r>
       <w:r>
         <w:t>:</w:t>
       </w:r>
     </w:p>
-    <w:p>
-      <w:pPr>
-        <w:pStyle w:val="ListParagraph"/>
-        <w:numPr>
-          <w:ilvl w:val="0"/>
-          <w:numId w:val="6"/>
-        </w:numPr>
-      </w:pPr>
-      <w:r>
-        <w:t>The GitHub repository is here</w:t>
-      </w:r>
-      <w:r>
-        <w:t>:</w:t>
-      </w:r>
-    </w:p>
-    <w:p>
-      <w:pPr>
-        <w:ind w:left="720"/>
-        <w:rPr>
-          <w:rStyle w:val="Hyperlink"/>
-          <w:color w:val="auto"/>
-        </w:rPr>
-      </w:pPr>
-      <w:r>
-        <w:t xml:space="preserve">Go to: </w:t>
+    <w:p/>
+    <w:p>
+      <w:r>
+        <w:t xml:space="preserve">The model source code, executables, and documentation can be obtained from EPA’s GitHub account in the CGEM repository, which is located at </w:t>
       </w:r>
       <w:hyperlink r:id="rId6" w:history="1">
         <w:r>
           <w:rPr>
             <w:rStyle w:val="Hyperlink"/>
-            <w:color w:val="auto"/>
           </w:rPr>
-          <w:t>https://github.com/USEPA/Predicting-Ecosystem-Response-and-Recovery-to-Nutrients</w:t>
+          <w:t>https://github.com/USEPA/CGEM</w:t>
         </w:r>
       </w:hyperlink>
-    </w:p>
-    <w:p>
-      <w:pPr>
-        <w:ind w:left="720"/>
-      </w:pPr>
-      <w:r>
-        <w:t>If clicking on the above doesn’t work, copy and paste it instead.</w:t>
-      </w:r>
-    </w:p>
-    <w:p>
-      <w:pPr>
-        <w:ind w:left="720"/>
-        <w:rPr>
-          <w:u w:val="single"/>
-        </w:rPr>
-      </w:pPr>
-      <w:bookmarkStart w:id="0" w:name="_GoBack"/>
-      <w:bookmarkEnd w:id="0"/>
-    </w:p>
-    <w:p>
-      <w:pPr>
-        <w:pStyle w:val="ListParagraph"/>
-        <w:numPr>
-          <w:ilvl w:val="0"/>
-          <w:numId w:val="10"/>
-        </w:numPr>
-      </w:pPr>
-      <w:r>
-        <w:rPr>
-          <w:b/>
-        </w:rPr>
-        <w:t>Instructions to get the code</w:t>
-      </w:r>
-      <w:r>
-        <w:rPr>
-          <w:b/>
-        </w:rPr>
-        <w:t xml:space="preserve"> using GitHub</w:t>
-      </w:r>
-      <w:r>
-        <w:rPr>
-          <w:b/>
-        </w:rPr>
-        <w:t>:</w:t>
+      <w:r>
+        <w:t>.  To download and run CGEM, users will need to install several free computer software packages that support the model.  These include the GitHub Desktop Application, R and R Studio, which can be obtained as below.</w:t>
+      </w:r>
+    </w:p>
+    <w:p>
+      <w:pPr>
+        <w:rPr>
+          <w:b/>
+        </w:rPr>
+      </w:pPr>
+    </w:p>
+    <w:tbl>
+      <w:tblPr>
+        <w:tblStyle w:val="TableGrid"/>
+        <w:tblW w:w="0" w:type="auto"/>
+        <w:tblLook w:val="04A0" w:firstRow="1" w:lastRow="0" w:firstColumn="1" w:lastColumn="0" w:noHBand="0" w:noVBand="1"/>
+      </w:tblPr>
+      <w:tblGrid>
+        <w:gridCol w:w="2875"/>
+        <w:gridCol w:w="6475"/>
+      </w:tblGrid>
+      <w:tr>
+        <w:tc>
+          <w:tcPr>
+            <w:tcW w:w="2875" w:type="dxa"/>
+          </w:tcPr>
+          <w:p>
+            <w:pPr>
+              <w:rPr>
+                <w:b/>
+              </w:rPr>
+            </w:pPr>
+            <w:r>
+              <w:rPr>
+                <w:b/>
+              </w:rPr>
+              <w:t>Software Package</w:t>
+            </w:r>
+          </w:p>
+        </w:tc>
+        <w:tc>
+          <w:tcPr>
+            <w:tcW w:w="6475" w:type="dxa"/>
+          </w:tcPr>
+          <w:p>
+            <w:pPr>
+              <w:rPr>
+                <w:b/>
+              </w:rPr>
+            </w:pPr>
+            <w:r>
+              <w:rPr>
+                <w:b/>
+              </w:rPr>
+              <w:t>URL for Installation</w:t>
+            </w:r>
+          </w:p>
+        </w:tc>
+      </w:tr>
+      <w:tr>
+        <w:tc>
+          <w:tcPr>
+            <w:tcW w:w="2875" w:type="dxa"/>
+          </w:tcPr>
+          <w:p>
+            <w:pPr>
+              <w:rPr>
+                <w:b/>
+              </w:rPr>
+            </w:pPr>
+            <w:r>
+              <w:rPr>
+                <w:b/>
+              </w:rPr>
+              <w:t>GitHub Desktop Application</w:t>
+            </w:r>
+          </w:p>
+        </w:tc>
+        <w:tc>
+          <w:tcPr>
+            <w:tcW w:w="6475" w:type="dxa"/>
+          </w:tcPr>
+          <w:p>
+            <w:pPr>
+              <w:rPr>
+                <w:b/>
+              </w:rPr>
+            </w:pPr>
+            <w:hyperlink r:id="rId7" w:history="1">
+              <w:r>
+                <w:rPr>
+                  <w:rStyle w:val="Hyperlink"/>
+                </w:rPr>
+                <w:t>https://help.github.com/desktop/guides/getting-started/installing-github-desktop/</w:t>
+              </w:r>
+            </w:hyperlink>
+          </w:p>
+        </w:tc>
+      </w:tr>
+      <w:tr>
+        <w:tc>
+          <w:tcPr>
+            <w:tcW w:w="2875" w:type="dxa"/>
+          </w:tcPr>
+          <w:p>
+            <w:pPr>
+              <w:rPr>
+                <w:b/>
+              </w:rPr>
+            </w:pPr>
+            <w:r>
+              <w:rPr>
+                <w:b/>
+              </w:rPr>
+              <w:t>R</w:t>
+            </w:r>
+          </w:p>
+        </w:tc>
+        <w:tc>
+          <w:tcPr>
+            <w:tcW w:w="6475" w:type="dxa"/>
+          </w:tcPr>
+          <w:p>
+            <w:hyperlink r:id="rId8" w:history="1">
+              <w:r>
+                <w:rPr>
+                  <w:rStyle w:val="Hyperlink"/>
+                </w:rPr>
+                <w:t>https://cran.r-project.org/bin/windows/base/</w:t>
+              </w:r>
+            </w:hyperlink>
+          </w:p>
+        </w:tc>
+      </w:tr>
+      <w:tr>
+        <w:tc>
+          <w:tcPr>
+            <w:tcW w:w="2875" w:type="dxa"/>
+          </w:tcPr>
+          <w:p>
+            <w:pPr>
+              <w:rPr>
+                <w:b/>
+              </w:rPr>
+            </w:pPr>
+            <w:r>
+              <w:rPr>
+                <w:b/>
+              </w:rPr>
+              <w:t>R Studio</w:t>
+            </w:r>
+          </w:p>
+        </w:tc>
+        <w:tc>
+          <w:tcPr>
+            <w:tcW w:w="6475" w:type="dxa"/>
+          </w:tcPr>
+          <w:p>
+            <w:hyperlink r:id="rId9" w:history="1">
+              <w:r>
+                <w:rPr>
+                  <w:rStyle w:val="Hyperlink"/>
+                </w:rPr>
+                <w:t>https://www.rstudio.com/products/rstudio/download/</w:t>
+              </w:r>
+            </w:hyperlink>
+          </w:p>
+        </w:tc>
+      </w:tr>
+    </w:tbl>
+    <w:p/>
+    <w:p/>
+    <w:p>
+      <w:r>
+        <w:t xml:space="preserve">The </w:t>
+      </w:r>
+      <w:r>
+        <w:t>instructions for getting the code using github is here:</w:t>
       </w:r>
       <w:r>
         <w:t xml:space="preserve"> </w:t>
       </w:r>
-    </w:p>
-    <w:p>
-      <w:pPr>
-        <w:ind w:left="720"/>
-      </w:pPr>
-      <w:r>
-        <w:t>Follow the installation instructions for GitHub Desktop:</w:t>
-      </w:r>
-    </w:p>
-    <w:p>
-      <w:pPr>
-        <w:ind w:left="720"/>
-      </w:pPr>
-      <w:hyperlink r:id="rId7" w:history="1">
+      <w:hyperlink r:id="rId10" w:history="1">
         <w:r>
           <w:rPr>
             <w:rStyle w:val="Hyperlink"/>
           </w:rPr>
-          <w:t>https://help.github.com/desktop/guides/getting-started/installing-github-desktop/</w:t>
+          <w:t>https://usepa-my.sharepoint.com/personal/lowe_lisa_epa_gov/Documents/CGEM_USER_MANUAL/Instructions_Documents/Using_GitHub.pptx?d=wfa7b90a6622e4fd8ad394cea32c2c4bd&amp;csf=1</w:t>
         </w:r>
       </w:hyperlink>
     </w:p>
-    <w:p>
-      <w:pPr>
-        <w:ind w:left="720"/>
-      </w:pPr>
-      <w:r>
-        <w:t xml:space="preserve">After installation, it </w:t>
-      </w:r>
-      <w:r>
-        <w:t>should prompt</w:t>
-      </w:r>
-      <w:r>
-        <w:t xml:space="preserve"> you to run.  If not, click this icon that the installer put on your desktop:</w:t>
-      </w:r>
-    </w:p>
-    <w:p>
-      <w:pPr>
-        <w:ind w:left="720"/>
-      </w:pPr>
-      <w:r>
-        <w:rPr>
-          <w:noProof/>
-        </w:rPr>
-        <w:drawing>
-          <wp:inline distT="0" distB="0" distL="0" distR="0" wp14:anchorId="1757E969" wp14:editId="35B25F94">
-            <wp:extent cx="533400" cy="611842"/>
-            <wp:effectExtent l="0" t="0" r="0" b="0"/>
-            <wp:docPr id="11" name="Picture 11"/>
-            <wp:cNvGraphicFramePr>
-              <a:graphicFrameLocks xmlns:a="http://schemas.openxmlformats.org/drawingml/2006/main" noChangeAspect="1"/>
-            </wp:cNvGraphicFramePr>
-            <a:graphic xmlns:a="http://schemas.openxmlformats.org/drawingml/2006/main">
-              <a:graphicData uri="http://schemas.openxmlformats.org/drawingml/2006/picture">
-                <pic:pic xmlns:pic="http://schemas.openxmlformats.org/drawingml/2006/picture">
-                  <pic:nvPicPr>
-                    <pic:cNvPr id="11" name="githubicon.PNG"/>
-                    <pic:cNvPicPr/>
-                  </pic:nvPicPr>
-                  <pic:blipFill>
-                    <a:blip r:embed="rId8">
-                      <a:extLst>
-                        <a:ext uri="{28A0092B-C50C-407E-A947-70E740481C1C}">
-                          <a14:useLocalDpi xmlns:a14="http://schemas.microsoft.com/office/drawing/2010/main" val="0"/>
-                        </a:ext>
-                      </a:extLst>
-                    </a:blip>
-                    <a:stretch>
-                      <a:fillRect/>
-                    </a:stretch>
-                  </pic:blipFill>
-                  <pic:spPr>
-                    <a:xfrm>
-                      <a:off x="0" y="0"/>
-                      <a:ext cx="538260" cy="617417"/>
-                    </a:xfrm>
-                    <a:prstGeom prst="rect">
-                      <a:avLst/>
-                    </a:prstGeom>
-                  </pic:spPr>
-                </pic:pic>
-              </a:graphicData>
-            </a:graphic>
-          </wp:inline>
-        </w:drawing>
-      </w:r>
-    </w:p>
-    <w:p>
-      <w:pPr>
-        <w:ind w:left="720"/>
-      </w:pPr>
-    </w:p>
-    <w:p>
-      <w:pPr>
-        <w:ind w:left="720"/>
-      </w:pPr>
-      <w:r>
-        <w:t>Set up looks like this:</w:t>
-      </w:r>
-    </w:p>
-    <w:p>
-      <w:pPr>
-        <w:ind w:left="720"/>
-      </w:pPr>
-      <w:r>
-        <w:rPr>
-          <w:noProof/>
-        </w:rPr>
-        <w:drawing>
-          <wp:inline distT="0" distB="0" distL="0" distR="0" wp14:anchorId="28E8D4EF" wp14:editId="548579DC">
-            <wp:extent cx="5010150" cy="2331647"/>
-            <wp:effectExtent l="0" t="0" r="0" b="0"/>
-            <wp:docPr id="15" name="Picture 15"/>
-            <wp:cNvGraphicFramePr>
-              <a:graphicFrameLocks xmlns:a="http://schemas.openxmlformats.org/drawingml/2006/main" noChangeAspect="1"/>
-            </wp:cNvGraphicFramePr>
-            <a:graphic xmlns:a="http://schemas.openxmlformats.org/drawingml/2006/main">
-              <a:graphicData uri="http://schemas.openxmlformats.org/drawingml/2006/picture">
-                <pic:pic xmlns:pic="http://schemas.openxmlformats.org/drawingml/2006/picture">
-                  <pic:nvPicPr>
-                    <pic:cNvPr id="15" name="setupgithubdesktop.PNG"/>
-                    <pic:cNvPicPr/>
-                  </pic:nvPicPr>
-                  <pic:blipFill>
-                    <a:blip r:embed="rId9">
-                      <a:extLst>
-                        <a:ext uri="{28A0092B-C50C-407E-A947-70E740481C1C}">
-                          <a14:useLocalDpi xmlns:a14="http://schemas.microsoft.com/office/drawing/2010/main" val="0"/>
-                        </a:ext>
-                      </a:extLst>
-                    </a:blip>
-                    <a:stretch>
-                      <a:fillRect/>
-                    </a:stretch>
-                  </pic:blipFill>
-                  <pic:spPr>
-                    <a:xfrm>
-                      <a:off x="0" y="0"/>
-                      <a:ext cx="5031404" cy="2341538"/>
-                    </a:xfrm>
-                    <a:prstGeom prst="rect">
-                      <a:avLst/>
-                    </a:prstGeom>
-                  </pic:spPr>
-                </pic:pic>
-              </a:graphicData>
-            </a:graphic>
-          </wp:inline>
-        </w:drawing>
-      </w:r>
-    </w:p>
-    <w:p>
-      <w:pPr>
-        <w:ind w:left="720"/>
-      </w:pPr>
-    </w:p>
-    <w:p>
-      <w:pPr>
-        <w:spacing w:after="160" w:line="259" w:lineRule="auto"/>
-      </w:pPr>
-      <w:r>
-        <w:br w:type="page"/>
-      </w:r>
-    </w:p>
-    <w:p>
-      <w:pPr>
-        <w:ind w:left="720"/>
-      </w:pPr>
-      <w:r>
-        <w:lastRenderedPageBreak/>
-        <w:t>After setup,</w:t>
-      </w:r>
-      <w:r>
-        <w:t xml:space="preserve"> click “US EPA” on the left, and find “Predicting…”</w:t>
-      </w:r>
-      <w:r>
-        <w:t xml:space="preserve"> and click on it.</w:t>
-      </w:r>
-    </w:p>
-    <w:p>
-      <w:pPr>
-        <w:ind w:left="720"/>
-      </w:pPr>
-      <w:r>
-        <w:rPr>
-          <w:noProof/>
-        </w:rPr>
-        <w:drawing>
-          <wp:inline distT="0" distB="0" distL="0" distR="0" wp14:anchorId="0BD5452B" wp14:editId="4E01BD4C">
-            <wp:extent cx="4019550" cy="1800225"/>
-            <wp:effectExtent l="0" t="0" r="0" b="9525"/>
-            <wp:docPr id="28" name="Picture 28"/>
-            <wp:cNvGraphicFramePr>
-              <a:graphicFrameLocks xmlns:a="http://schemas.openxmlformats.org/drawingml/2006/main" noChangeAspect="1"/>
-            </wp:cNvGraphicFramePr>
-            <a:graphic xmlns:a="http://schemas.openxmlformats.org/drawingml/2006/main">
-              <a:graphicData uri="http://schemas.openxmlformats.org/drawingml/2006/picture">
-                <pic:pic xmlns:pic="http://schemas.openxmlformats.org/drawingml/2006/picture">
-                  <pic:nvPicPr>
-                    <pic:cNvPr id="28" name="GithubDesktopClone.PNG"/>
-                    <pic:cNvPicPr/>
-                  </pic:nvPicPr>
-                  <pic:blipFill rotWithShape="1">
-                    <a:blip r:embed="rId10">
-                      <a:extLst>
-                        <a:ext uri="{28A0092B-C50C-407E-A947-70E740481C1C}">
-                          <a14:useLocalDpi xmlns:a14="http://schemas.microsoft.com/office/drawing/2010/main" val="0"/>
-                        </a:ext>
-                      </a:extLst>
-                    </a:blip>
-                    <a:srcRect r="32372" b="37802"/>
-                    <a:stretch/>
-                  </pic:blipFill>
-                  <pic:spPr bwMode="auto">
-                    <a:xfrm>
-                      <a:off x="0" y="0"/>
-                      <a:ext cx="4019550" cy="1800225"/>
-                    </a:xfrm>
-                    <a:prstGeom prst="rect">
-                      <a:avLst/>
-                    </a:prstGeom>
-                    <a:ln>
-                      <a:noFill/>
-                    </a:ln>
-                    <a:extLst>
-                      <a:ext uri="{53640926-AAD7-44D8-BBD7-CCE9431645EC}">
-                        <a14:shadowObscured xmlns:a14="http://schemas.microsoft.com/office/drawing/2010/main"/>
-                      </a:ext>
-                    </a:extLst>
-                  </pic:spPr>
-                </pic:pic>
-              </a:graphicData>
-            </a:graphic>
-          </wp:inline>
-        </w:drawing>
-      </w:r>
-    </w:p>
-    <w:p>
-      <w:pPr>
-        <w:ind w:left="720"/>
-      </w:pPr>
-    </w:p>
-    <w:p>
-      <w:pPr>
-        <w:ind w:left="720"/>
-      </w:pPr>
-      <w:r>
-        <w:t>It will say “N</w:t>
-      </w:r>
-      <w:r>
-        <w:t xml:space="preserve">o local changes” and if you click on “open this repository” underneath that, it will take you to the location of </w:t>
-      </w:r>
-      <w:r>
-        <w:t xml:space="preserve">the files </w:t>
-      </w:r>
-      <w:r>
-        <w:t>download</w:t>
-      </w:r>
-      <w:r>
-        <w:t>ed to your computer</w:t>
-      </w:r>
-      <w:r>
-        <w:t>.</w:t>
-      </w:r>
-    </w:p>
-    <w:p>
-      <w:pPr>
-        <w:ind w:left="720"/>
-      </w:pPr>
-      <w:r>
-        <w:rPr>
-          <w:noProof/>
-        </w:rPr>
-        <w:drawing>
-          <wp:inline distT="0" distB="0" distL="0" distR="0" wp14:anchorId="518AA45A" wp14:editId="1FBC9FA0">
-            <wp:extent cx="5943600" cy="3164840"/>
-            <wp:effectExtent l="0" t="0" r="0" b="0"/>
-            <wp:docPr id="29" name="Picture 29"/>
-            <wp:cNvGraphicFramePr>
-              <a:graphicFrameLocks xmlns:a="http://schemas.openxmlformats.org/drawingml/2006/main" noChangeAspect="1"/>
-            </wp:cNvGraphicFramePr>
-            <a:graphic xmlns:a="http://schemas.openxmlformats.org/drawingml/2006/main">
-              <a:graphicData uri="http://schemas.openxmlformats.org/drawingml/2006/picture">
-                <pic:pic xmlns:pic="http://schemas.openxmlformats.org/drawingml/2006/picture">
-                  <pic:nvPicPr>
-                    <pic:cNvPr id="29" name="openthisrepository.PNG"/>
-                    <pic:cNvPicPr/>
-                  </pic:nvPicPr>
-                  <pic:blipFill>
-                    <a:blip r:embed="rId11">
-                      <a:extLst>
-                        <a:ext uri="{28A0092B-C50C-407E-A947-70E740481C1C}">
-                          <a14:useLocalDpi xmlns:a14="http://schemas.microsoft.com/office/drawing/2010/main" val="0"/>
-                        </a:ext>
-                      </a:extLst>
-                    </a:blip>
-                    <a:stretch>
-                      <a:fillRect/>
-                    </a:stretch>
-                  </pic:blipFill>
-                  <pic:spPr>
-                    <a:xfrm>
-                      <a:off x="0" y="0"/>
-                      <a:ext cx="5943600" cy="3164840"/>
-                    </a:xfrm>
-                    <a:prstGeom prst="rect">
-                      <a:avLst/>
-                    </a:prstGeom>
-                  </pic:spPr>
-                </pic:pic>
-              </a:graphicData>
-            </a:graphic>
-          </wp:inline>
-        </w:drawing>
-      </w:r>
-    </w:p>
-    <w:p>
-      <w:pPr>
-        <w:ind w:left="720"/>
-        <w:rPr>
-          <w:rStyle w:val="Hyperlink"/>
-        </w:rPr>
-      </w:pPr>
-      <w:r>
-        <w:t>When making this tutorial, I forget</w:t>
-      </w:r>
-      <w:r>
-        <w:rPr>
-          <w:color w:val="FF0000"/>
-        </w:rPr>
-        <w:t>**</w:t>
-      </w:r>
-      <w:r>
-        <w:t xml:space="preserve"> whether I had to do the following before getting the previous screen…go back to the original page: </w:t>
+    <w:p/>
+    <w:p>
+      <w:r>
+        <w:t xml:space="preserve">The instructions for getting access to the repository is here: </w:t>
+      </w:r>
+      <w:hyperlink r:id="rId11" w:history="1">
+        <w:r>
+          <w:rPr>
+            <w:rStyle w:val="Hyperlink"/>
+          </w:rPr>
+          <w:t>https://usepa-my.sharepoint.com/personal/lowe_lisa_epa_gov/Documents/CGEM_USER_MANUAL/Instructions_Documents/Go%20to%20github.docx?d=w8ee4adf053c64536a1111a09c7974763&amp;csf=1</w:t>
+        </w:r>
+      </w:hyperlink>
+    </w:p>
+    <w:p/>
+    <w:p>
+      <w:r>
+        <w:t xml:space="preserve">To obtain a zip file of the latest version of the repository while waiting for GitHub access, email </w:t>
       </w:r>
       <w:hyperlink r:id="rId12" w:history="1">
         <w:r>
           <w:rPr>
             <w:rStyle w:val="Hyperlink"/>
           </w:rPr>
-          <w:t>https://github.com/USEPA/Predicting-Ecosystem-Response-and-Recovery-to-Nutrients</w:t>
+          <w:t>lowe.lisa@epa.gov</w:t>
         </w:r>
       </w:hyperlink>
-    </w:p>
-    <w:p>
-      <w:pPr>
-        <w:ind w:left="720"/>
-      </w:pPr>
+      <w:r>
+        <w:t>.</w:t>
+      </w:r>
+    </w:p>
+    <w:p/>
+    <w:p>
+      <w:pPr>
+        <w:rPr>
+          <w:b/>
+        </w:rPr>
+      </w:pPr>
+      <w:r>
+        <w:rPr>
+          <w:b/>
+        </w:rPr>
+        <w:t xml:space="preserve">Preparing to Run </w:t>
+      </w:r>
+      <w:r>
+        <w:rPr>
+          <w:b/>
+        </w:rPr>
+        <w:t>CGEM</w:t>
+      </w:r>
+      <w:r>
+        <w:rPr>
+          <w:b/>
+        </w:rPr>
+        <w:t>:</w:t>
+      </w:r>
+    </w:p>
+    <w:p/>
+    <w:p>
+      <w:r>
+        <w:lastRenderedPageBreak/>
+        <w:t>Open rstudio and execute the following commands to install the necessary packages:</w:t>
+      </w:r>
+    </w:p>
+    <w:p/>
+    <w:p>
+      <w:pPr>
+        <w:shd w:val="clear" w:color="auto" w:fill="FFFFFF"/>
+        <w:tabs>
+          <w:tab w:val="left" w:pos="916"/>
+          <w:tab w:val="left" w:pos="1832"/>
+          <w:tab w:val="left" w:pos="2748"/>
+          <w:tab w:val="left" w:pos="3664"/>
+          <w:tab w:val="left" w:pos="4580"/>
+          <w:tab w:val="left" w:pos="5496"/>
+          <w:tab w:val="left" w:pos="6412"/>
+          <w:tab w:val="left" w:pos="7328"/>
+          <w:tab w:val="left" w:pos="8244"/>
+          <w:tab w:val="left" w:pos="9160"/>
+          <w:tab w:val="left" w:pos="10076"/>
+          <w:tab w:val="left" w:pos="10992"/>
+          <w:tab w:val="left" w:pos="11908"/>
+          <w:tab w:val="left" w:pos="12824"/>
+          <w:tab w:val="left" w:pos="13740"/>
+          <w:tab w:val="left" w:pos="14656"/>
+        </w:tabs>
+        <w:wordWrap w:val="0"/>
+        <w:spacing w:line="225" w:lineRule="atLeast"/>
+        <w:rPr>
+          <w:rFonts w:ascii="Lucida Console" w:eastAsia="Times New Roman" w:hAnsi="Lucida Console" w:cs="Courier New"/>
+          <w:color w:val="000000"/>
+          <w:sz w:val="20"/>
+          <w:szCs w:val="20"/>
+        </w:rPr>
+      </w:pPr>
+      <w:r>
+        <w:rPr>
+          <w:rFonts w:ascii="Lucida Console" w:eastAsia="Times New Roman" w:hAnsi="Lucida Console" w:cs="Courier New"/>
+          <w:color w:val="0000FF"/>
+          <w:sz w:val="20"/>
+          <w:szCs w:val="20"/>
+        </w:rPr>
+        <w:t>install.packages("</w:t>
+      </w:r>
+      <w:r>
+        <w:rPr>
+          <w:rFonts w:ascii="Lucida Console" w:eastAsia="Times New Roman" w:hAnsi="Lucida Console" w:cs="Courier New"/>
+          <w:color w:val="0000FF"/>
+          <w:sz w:val="20"/>
+          <w:szCs w:val="20"/>
+        </w:rPr>
+        <w:t>shiny</w:t>
+      </w:r>
+      <w:r>
+        <w:rPr>
+          <w:rFonts w:ascii="Lucida Console" w:eastAsia="Times New Roman" w:hAnsi="Lucida Console" w:cs="Courier New"/>
+          <w:color w:val="0000FF"/>
+          <w:sz w:val="20"/>
+          <w:szCs w:val="20"/>
+        </w:rPr>
+        <w:t>")</w:t>
+      </w:r>
+    </w:p>
+    <w:p>
+      <w:pPr>
+        <w:rPr>
+          <w:rFonts w:ascii="Lucida Console" w:eastAsia="Times New Roman" w:hAnsi="Lucida Console" w:cs="Courier New"/>
+          <w:color w:val="0000FF"/>
+          <w:sz w:val="20"/>
+          <w:szCs w:val="20"/>
+        </w:rPr>
+      </w:pPr>
+      <w:r>
+        <w:rPr>
+          <w:rFonts w:ascii="Lucida Console" w:eastAsia="Times New Roman" w:hAnsi="Lucida Console" w:cs="Courier New"/>
+          <w:color w:val="0000FF"/>
+          <w:sz w:val="20"/>
+          <w:szCs w:val="20"/>
+        </w:rPr>
+        <w:t>install.packages("</w:t>
+      </w:r>
+      <w:r>
+        <w:rPr>
+          <w:rFonts w:ascii="Lucida Console" w:eastAsia="Times New Roman" w:hAnsi="Lucida Console" w:cs="Courier New"/>
+          <w:color w:val="0000FF"/>
+          <w:sz w:val="20"/>
+          <w:szCs w:val="20"/>
+        </w:rPr>
+        <w:t>shinyjs</w:t>
+      </w:r>
+      <w:r>
+        <w:rPr>
+          <w:rFonts w:ascii="Lucida Console" w:eastAsia="Times New Roman" w:hAnsi="Lucida Console" w:cs="Courier New"/>
+          <w:color w:val="0000FF"/>
+          <w:sz w:val="20"/>
+          <w:szCs w:val="20"/>
+        </w:rPr>
+        <w:t xml:space="preserve">") </w:t>
+      </w:r>
+    </w:p>
+    <w:p>
+      <w:pPr>
+        <w:rPr>
+          <w:rFonts w:ascii="Lucida Console" w:eastAsia="Times New Roman" w:hAnsi="Lucida Console" w:cs="Courier New"/>
+          <w:color w:val="0000FF"/>
+          <w:sz w:val="20"/>
+          <w:szCs w:val="20"/>
+        </w:rPr>
+      </w:pPr>
+      <w:r>
+        <w:rPr>
+          <w:rFonts w:ascii="Lucida Console" w:eastAsia="Times New Roman" w:hAnsi="Lucida Console" w:cs="Courier New"/>
+          <w:color w:val="0000FF"/>
+          <w:sz w:val="20"/>
+          <w:szCs w:val="20"/>
+        </w:rPr>
+        <w:t>install.packages("</w:t>
+      </w:r>
+      <w:r>
+        <w:rPr>
+          <w:rFonts w:ascii="Lucida Console" w:eastAsia="Times New Roman" w:hAnsi="Lucida Console" w:cs="Courier New"/>
+          <w:color w:val="0000FF"/>
+          <w:sz w:val="20"/>
+          <w:szCs w:val="20"/>
+        </w:rPr>
+        <w:t>ggplot2</w:t>
+      </w:r>
+      <w:r>
+        <w:rPr>
+          <w:rFonts w:ascii="Lucida Console" w:eastAsia="Times New Roman" w:hAnsi="Lucida Console" w:cs="Courier New"/>
+          <w:color w:val="0000FF"/>
+          <w:sz w:val="20"/>
+          <w:szCs w:val="20"/>
+        </w:rPr>
+        <w:t>")</w:t>
+      </w:r>
+    </w:p>
+    <w:p>
+      <w:r>
+        <w:rPr>
+          <w:rFonts w:ascii="Lucida Console" w:eastAsia="Times New Roman" w:hAnsi="Lucida Console" w:cs="Courier New"/>
+          <w:color w:val="0000FF"/>
+          <w:sz w:val="20"/>
+          <w:szCs w:val="20"/>
+        </w:rPr>
+        <w:t>install.packages("</w:t>
+      </w:r>
+      <w:r>
+        <w:rPr>
+          <w:rFonts w:ascii="Lucida Console" w:eastAsia="Times New Roman" w:hAnsi="Lucida Console" w:cs="Courier New"/>
+          <w:color w:val="0000FF"/>
+          <w:sz w:val="20"/>
+          <w:szCs w:val="20"/>
+        </w:rPr>
+        <w:t>dygraphs</w:t>
+      </w:r>
+      <w:r>
+        <w:rPr>
+          <w:rFonts w:ascii="Lucida Console" w:eastAsia="Times New Roman" w:hAnsi="Lucida Console" w:cs="Courier New"/>
+          <w:color w:val="0000FF"/>
+          <w:sz w:val="20"/>
+          <w:szCs w:val="20"/>
+        </w:rPr>
+        <w:t>")</w:t>
+      </w:r>
+    </w:p>
+    <w:p>
+      <w:r>
+        <w:rPr>
+          <w:rFonts w:ascii="Lucida Console" w:eastAsia="Times New Roman" w:hAnsi="Lucida Console" w:cs="Courier New"/>
+          <w:color w:val="0000FF"/>
+          <w:sz w:val="20"/>
+          <w:szCs w:val="20"/>
+        </w:rPr>
+        <w:t>install.packages("dplyr")</w:t>
+      </w:r>
+    </w:p>
+    <w:p>
+      <w:r>
+        <w:rPr>
+          <w:rFonts w:ascii="Lucida Console" w:eastAsia="Times New Roman" w:hAnsi="Lucida Console" w:cs="Courier New"/>
+          <w:color w:val="0000FF"/>
+          <w:sz w:val="20"/>
+          <w:szCs w:val="20"/>
+        </w:rPr>
+        <w:t>install.packages("</w:t>
+      </w:r>
+      <w:r>
+        <w:rPr>
+          <w:rFonts w:ascii="Lucida Console" w:eastAsia="Times New Roman" w:hAnsi="Lucida Console" w:cs="Courier New"/>
+          <w:color w:val="0000FF"/>
+          <w:sz w:val="20"/>
+          <w:szCs w:val="20"/>
+        </w:rPr>
+        <w:t>tidyr</w:t>
+      </w:r>
+      <w:r>
+        <w:rPr>
+          <w:rFonts w:ascii="Lucida Console" w:eastAsia="Times New Roman" w:hAnsi="Lucida Console" w:cs="Courier New"/>
+          <w:color w:val="0000FF"/>
+          <w:sz w:val="20"/>
+          <w:szCs w:val="20"/>
+        </w:rPr>
+        <w:t>")</w:t>
+      </w:r>
+    </w:p>
+    <w:p>
+      <w:r>
+        <w:rPr>
+          <w:rFonts w:ascii="Lucida Console" w:eastAsia="Times New Roman" w:hAnsi="Lucida Console" w:cs="Courier New"/>
+          <w:color w:val="0000FF"/>
+          <w:sz w:val="20"/>
+          <w:szCs w:val="20"/>
+        </w:rPr>
+        <w:t>install.packages("</w:t>
+      </w:r>
+      <w:r>
+        <w:rPr>
+          <w:rFonts w:ascii="Lucida Console" w:eastAsia="Times New Roman" w:hAnsi="Lucida Console" w:cs="Courier New"/>
+          <w:color w:val="0000FF"/>
+          <w:sz w:val="20"/>
+          <w:szCs w:val="20"/>
+        </w:rPr>
+        <w:t>xts</w:t>
+      </w:r>
+      <w:r>
+        <w:rPr>
+          <w:rFonts w:ascii="Lucida Console" w:eastAsia="Times New Roman" w:hAnsi="Lucida Console" w:cs="Courier New"/>
+          <w:color w:val="0000FF"/>
+          <w:sz w:val="20"/>
+          <w:szCs w:val="20"/>
+        </w:rPr>
+        <w:t>")</w:t>
+      </w:r>
+    </w:p>
+    <w:p>
+      <w:r>
+        <w:rPr>
+          <w:rFonts w:ascii="Lucida Console" w:eastAsia="Times New Roman" w:hAnsi="Lucida Console" w:cs="Courier New"/>
+          <w:color w:val="0000FF"/>
+          <w:sz w:val="20"/>
+          <w:szCs w:val="20"/>
+        </w:rPr>
+        <w:t>install.packages("</w:t>
+      </w:r>
+      <w:r>
+        <w:rPr>
+          <w:rFonts w:ascii="Lucida Console" w:eastAsia="Times New Roman" w:hAnsi="Lucida Console" w:cs="Courier New"/>
+          <w:color w:val="0000FF"/>
+          <w:sz w:val="20"/>
+          <w:szCs w:val="20"/>
+        </w:rPr>
+        <w:t>ncdf4</w:t>
+      </w:r>
+      <w:r>
+        <w:rPr>
+          <w:rFonts w:ascii="Lucida Console" w:eastAsia="Times New Roman" w:hAnsi="Lucida Console" w:cs="Courier New"/>
+          <w:color w:val="0000FF"/>
+          <w:sz w:val="20"/>
+          <w:szCs w:val="20"/>
+        </w:rPr>
+        <w:t>")</w:t>
+      </w:r>
+    </w:p>
+    <w:p>
+      <w:r>
+        <w:rPr>
+          <w:rFonts w:ascii="Lucida Console" w:eastAsia="Times New Roman" w:hAnsi="Lucida Console" w:cs="Courier New"/>
+          <w:color w:val="0000FF"/>
+          <w:sz w:val="20"/>
+          <w:szCs w:val="20"/>
+        </w:rPr>
+        <w:t>install.packages("</w:t>
+      </w:r>
+      <w:r>
+        <w:rPr>
+          <w:rFonts w:ascii="Lucida Console" w:eastAsia="Times New Roman" w:hAnsi="Lucida Console" w:cs="Courier New"/>
+          <w:color w:val="0000FF"/>
+          <w:sz w:val="20"/>
+          <w:szCs w:val="20"/>
+        </w:rPr>
+        <w:t>htmltools</w:t>
+      </w:r>
+      <w:r>
+        <w:rPr>
+          <w:rFonts w:ascii="Lucida Console" w:eastAsia="Times New Roman" w:hAnsi="Lucida Console" w:cs="Courier New"/>
+          <w:color w:val="0000FF"/>
+          <w:sz w:val="20"/>
+          <w:szCs w:val="20"/>
+        </w:rPr>
+        <w:t>")</w:t>
+      </w:r>
+    </w:p>
+    <w:p/>
+    <w:p>
+      <w:r>
+        <w:t>The packages may also be installed using pull-down menus by selecting “Tools/Install Packages …” After installation has completed, close R Studio.</w:t>
+      </w:r>
+    </w:p>
+    <w:p/>
+    <w:p>
+      <w:r>
+        <w:t xml:space="preserve">Go to </w:t>
+      </w:r>
+      <w:r>
+        <w:t>your local directory with the code</w:t>
+      </w:r>
+      <w:r>
+        <w:t xml:space="preserve">.  </w:t>
+      </w:r>
+      <w:r>
+        <w:t xml:space="preserve">In </w:t>
+      </w:r>
+      <w:r>
+        <w:t>that</w:t>
+      </w:r>
+      <w:r>
+        <w:t xml:space="preserve"> directory, double click </w:t>
+      </w:r>
+      <w:r>
+        <w:t>CGEM</w:t>
+      </w:r>
+      <w:r>
+        <w:t>.Rproj</w:t>
+      </w:r>
+      <w:r>
+        <w:t>.  This will launch R Studio</w:t>
+      </w:r>
+      <w:r>
+        <w:t>,</w:t>
+      </w:r>
+      <w:r>
+        <w:t xml:space="preserve"> and</w:t>
+      </w:r>
+      <w:r>
+        <w:t xml:space="preserve"> you should be in that</w:t>
+      </w:r>
+      <w:r>
+        <w:t xml:space="preserve"> directory</w:t>
+      </w:r>
+      <w:r>
+        <w:t xml:space="preserve"> within R</w:t>
+      </w:r>
+      <w:r>
+        <w:t>.</w:t>
+      </w:r>
+      <w:r>
+        <w:t xml:space="preserve">  Verify by typing “getwd()” in the Console.</w:t>
+      </w:r>
     </w:p>
     <w:p>
       <w:pPr>
         <w:spacing w:after="160" w:line="259" w:lineRule="auto"/>
       </w:pPr>
-      <w:r>
-        <w:br w:type="page"/>
-      </w:r>
-    </w:p>
-    <w:p>
-      <w:pPr>
-        <w:ind w:left="720"/>
-      </w:pPr>
-      <w:r>
-        <w:lastRenderedPageBreak/>
-        <w:t xml:space="preserve">Now you can click “Clone or download”, then “Open in Desktop”.  If your GitHub Desktop is properly installed, it will </w:t>
-      </w:r>
-      <w:r>
-        <w:t>open</w:t>
-      </w:r>
-      <w:r>
-        <w:t xml:space="preserve"> the following </w:t>
-      </w:r>
-      <w:r>
-        <w:t xml:space="preserve">Launch Application window </w:t>
-      </w:r>
-      <w:r>
-        <w:t xml:space="preserve">instead of </w:t>
-      </w:r>
-      <w:r>
-        <w:t xml:space="preserve">taking you to </w:t>
-      </w:r>
-      <w:r>
-        <w:t>the download page:</w:t>
-      </w:r>
-    </w:p>
-    <w:p>
-      <w:pPr>
-        <w:ind w:left="720"/>
-      </w:pPr>
-      <w:r>
-        <w:rPr>
-          <w:noProof/>
-        </w:rPr>
-        <w:drawing>
-          <wp:inline distT="0" distB="0" distL="0" distR="0" wp14:anchorId="23C6A736" wp14:editId="3E7CB37F">
-            <wp:extent cx="5610225" cy="3390900"/>
-            <wp:effectExtent l="0" t="0" r="9525" b="0"/>
-            <wp:docPr id="30" name="Picture 30"/>
-            <wp:cNvGraphicFramePr>
-              <a:graphicFrameLocks xmlns:a="http://schemas.openxmlformats.org/drawingml/2006/main" noChangeAspect="1"/>
-            </wp:cNvGraphicFramePr>
-            <a:graphic xmlns:a="http://schemas.openxmlformats.org/drawingml/2006/main">
-              <a:graphicData uri="http://schemas.openxmlformats.org/drawingml/2006/picture">
-                <pic:pic xmlns:pic="http://schemas.openxmlformats.org/drawingml/2006/picture">
-                  <pic:nvPicPr>
-                    <pic:cNvPr id="30" name="AfterSetup.PNG"/>
-                    <pic:cNvPicPr/>
-                  </pic:nvPicPr>
-                  <pic:blipFill rotWithShape="1">
-                    <a:blip r:embed="rId13">
-                      <a:extLst>
-                        <a:ext uri="{28A0092B-C50C-407E-A947-70E740481C1C}">
-                          <a14:useLocalDpi xmlns:a14="http://schemas.microsoft.com/office/drawing/2010/main" val="0"/>
-                        </a:ext>
-                      </a:extLst>
-                    </a:blip>
-                    <a:srcRect r="5609" b="9415"/>
-                    <a:stretch/>
-                  </pic:blipFill>
-                  <pic:spPr bwMode="auto">
-                    <a:xfrm>
-                      <a:off x="0" y="0"/>
-                      <a:ext cx="5610225" cy="3390900"/>
-                    </a:xfrm>
-                    <a:prstGeom prst="rect">
-                      <a:avLst/>
-                    </a:prstGeom>
-                    <a:ln>
-                      <a:noFill/>
-                    </a:ln>
-                    <a:extLst>
-                      <a:ext uri="{53640926-AAD7-44D8-BBD7-CCE9431645EC}">
-                        <a14:shadowObscured xmlns:a14="http://schemas.microsoft.com/office/drawing/2010/main"/>
-                      </a:ext>
-                    </a:extLst>
-                  </pic:spPr>
-                </pic:pic>
-              </a:graphicData>
-            </a:graphic>
-          </wp:inline>
-        </w:drawing>
-      </w:r>
-    </w:p>
-    <w:p>
-      <w:pPr>
-        <w:ind w:left="720"/>
-        <w:rPr>
-          <w:color w:val="FF0000"/>
-        </w:rPr>
-      </w:pPr>
-      <w:r>
-        <w:rPr>
-          <w:color w:val="FF0000"/>
-        </w:rPr>
-        <w:t>**If you do this and are reading this</w:t>
-      </w:r>
-      <w:r>
-        <w:rPr>
-          <w:color w:val="FF0000"/>
-        </w:rPr>
-        <w:t xml:space="preserve"> and can tell what I forgot</w:t>
-      </w:r>
-      <w:r>
-        <w:rPr>
-          <w:color w:val="FF0000"/>
-        </w:rPr>
-        <w:t>, please edit the tutorial with what you needed to do.</w:t>
-      </w:r>
-    </w:p>
-    <w:p>
-      <w:pPr>
-        <w:ind w:left="720"/>
-        <w:rPr>
-          <w:color w:val="FF0000"/>
-        </w:rPr>
-      </w:pPr>
-    </w:p>
-    <w:p>
-      <w:pPr>
-        <w:ind w:left="720"/>
-      </w:pPr>
-      <w:r>
-        <w:t xml:space="preserve">In </w:t>
-      </w:r>
-      <w:r>
-        <w:t xml:space="preserve">any case, do the ‘open this repository’ and note where the </w:t>
-      </w:r>
-      <w:r>
-        <w:rPr>
-          <w:b/>
-        </w:rPr>
-        <w:t>Predicting-Ecosystem-Response-and-Recovery-to-</w:t>
-      </w:r>
-      <w:proofErr w:type="spellStart"/>
-      <w:r>
-        <w:rPr>
-          <w:b/>
-        </w:rPr>
-        <w:t>Nutrients.Rproj</w:t>
-      </w:r>
-      <w:proofErr w:type="spellEnd"/>
-      <w:r>
-        <w:rPr>
-          <w:b/>
-        </w:rPr>
-        <w:t xml:space="preserve"> </w:t>
-      </w:r>
-      <w:r>
-        <w:t>file</w:t>
-      </w:r>
-      <w:r>
-        <w:t xml:space="preserve"> is located, you will click on that to start the tutorial.</w:t>
-      </w:r>
     </w:p>
     <w:p>
       <w:pPr>
         <w:spacing w:after="160" w:line="259" w:lineRule="auto"/>
       </w:pPr>
       <w:r>
-        <w:br w:type="page"/>
-      </w:r>
-    </w:p>
-    <w:p>
-      <w:pPr>
-        <w:pStyle w:val="ListParagraph"/>
-        <w:numPr>
-          <w:ilvl w:val="0"/>
-          <w:numId w:val="11"/>
-        </w:numPr>
-      </w:pPr>
-      <w:r>
-        <w:rPr>
-          <w:b/>
-        </w:rPr>
-        <w:lastRenderedPageBreak/>
-        <w:t>Instructions to get the code via download:</w:t>
-      </w:r>
-      <w:r>
-        <w:t xml:space="preserve"> </w:t>
-      </w:r>
-    </w:p>
-    <w:p>
-      <w:pPr>
-        <w:ind w:left="720"/>
-      </w:pPr>
-      <w:r>
-        <w:rPr>
-          <w:b/>
-        </w:rPr>
-        <w:t>If having problems with GitHub:</w:t>
-      </w:r>
-      <w:r>
-        <w:t xml:space="preserve">  </w:t>
-      </w:r>
-      <w:r>
-        <w:t>F</w:t>
-      </w:r>
-      <w:r>
-        <w:t xml:space="preserve">or now, just get the zip file.  </w:t>
-      </w:r>
-      <w:r>
-        <w:t xml:space="preserve">Click the green </w:t>
-      </w:r>
-      <w:r>
-        <w:rPr>
-          <w:b/>
-        </w:rPr>
-        <w:t>Clone or download</w:t>
-      </w:r>
-      <w:r>
-        <w:t xml:space="preserve"> button and </w:t>
-      </w:r>
-      <w:r>
-        <w:rPr>
-          <w:b/>
-        </w:rPr>
-        <w:t>Download ZIP</w:t>
-      </w:r>
-      <w:r>
-        <w:t xml:space="preserve">.  </w:t>
-      </w:r>
-    </w:p>
-    <w:p>
-      <w:pPr>
-        <w:ind w:left="720"/>
-      </w:pPr>
-      <w:r>
-        <w:rPr>
-          <w:noProof/>
-        </w:rPr>
-        <w:drawing>
-          <wp:inline distT="0" distB="0" distL="0" distR="0" wp14:anchorId="1EA632CA" wp14:editId="084F3FF7">
-            <wp:extent cx="5850308" cy="3519170"/>
-            <wp:effectExtent l="0" t="0" r="0" b="5080"/>
-            <wp:docPr id="13" name="Picture 13"/>
-            <wp:cNvGraphicFramePr>
-              <a:graphicFrameLocks xmlns:a="http://schemas.openxmlformats.org/drawingml/2006/main" noChangeAspect="1"/>
-            </wp:cNvGraphicFramePr>
-            <a:graphic xmlns:a="http://schemas.openxmlformats.org/drawingml/2006/main">
-              <a:graphicData uri="http://schemas.openxmlformats.org/drawingml/2006/picture">
-                <pic:pic xmlns:pic="http://schemas.openxmlformats.org/drawingml/2006/picture">
-                  <pic:nvPicPr>
-                    <pic:cNvPr id="13" name="download.PNG"/>
-                    <pic:cNvPicPr/>
-                  </pic:nvPicPr>
-                  <pic:blipFill>
-                    <a:blip r:embed="rId14">
-                      <a:extLst>
-                        <a:ext uri="{28A0092B-C50C-407E-A947-70E740481C1C}">
-                          <a14:useLocalDpi xmlns:a14="http://schemas.microsoft.com/office/drawing/2010/main" val="0"/>
-                        </a:ext>
-                      </a:extLst>
-                    </a:blip>
-                    <a:stretch>
-                      <a:fillRect/>
-                    </a:stretch>
-                  </pic:blipFill>
-                  <pic:spPr>
-                    <a:xfrm>
-                      <a:off x="0" y="0"/>
-                      <a:ext cx="5850308" cy="3519170"/>
-                    </a:xfrm>
-                    <a:prstGeom prst="rect">
-                      <a:avLst/>
-                    </a:prstGeom>
-                  </pic:spPr>
-                </pic:pic>
-              </a:graphicData>
-            </a:graphic>
-          </wp:inline>
-        </w:drawing>
-      </w:r>
-      <w:r>
-        <w:t>Save to your computer.  Usually it will go to your Downloads folder.  Move it somewhere else</w:t>
-      </w:r>
-      <w:r>
-        <w:t xml:space="preserve"> (e.g. Documents)</w:t>
-      </w:r>
-      <w:r>
-        <w:t>, right click</w:t>
-      </w:r>
-      <w:r>
-        <w:t xml:space="preserve"> on the zipped file</w:t>
-      </w:r>
-      <w:r>
-        <w:t xml:space="preserve">, and </w:t>
-      </w:r>
-      <w:r>
-        <w:rPr>
-          <w:b/>
-        </w:rPr>
-        <w:t>Extract A</w:t>
-      </w:r>
-      <w:r>
-        <w:rPr>
-          <w:b/>
-        </w:rPr>
-        <w:t>ll</w:t>
-      </w:r>
-      <w:r>
-        <w:t>.</w:t>
-      </w:r>
-    </w:p>
-    <w:p>
-      <w:pPr>
-        <w:rPr>
-          <w:color w:val="1F497D"/>
-        </w:rPr>
-      </w:pPr>
-    </w:p>
-    <w:p>
-      <w:pPr>
-        <w:pStyle w:val="ListParagraph"/>
-        <w:numPr>
-          <w:ilvl w:val="0"/>
-          <w:numId w:val="6"/>
-        </w:numPr>
-      </w:pPr>
-      <w:r>
-        <w:t xml:space="preserve">Have R Studio installed, </w:t>
-      </w:r>
-      <w:r>
-        <w:t xml:space="preserve">open it, </w:t>
-      </w:r>
-      <w:r>
-        <w:t>then:</w:t>
-      </w:r>
-    </w:p>
-    <w:p>
-      <w:pPr>
-        <w:pStyle w:val="ListParagraph"/>
-      </w:pPr>
-      <w:r>
-        <w:t>Install necessary packages, click “Packages, Install”:</w:t>
-      </w:r>
-    </w:p>
-    <w:p>
-      <w:pPr>
-        <w:pStyle w:val="ListParagraph"/>
-      </w:pPr>
-      <w:r>
-        <w:t>-shiny</w:t>
-      </w:r>
-    </w:p>
-    <w:p>
-      <w:pPr>
-        <w:pStyle w:val="ListParagraph"/>
-      </w:pPr>
-      <w:r>
-        <w:t>-</w:t>
-      </w:r>
-      <w:proofErr w:type="spellStart"/>
-      <w:r>
-        <w:t>shinyjs</w:t>
-      </w:r>
-      <w:proofErr w:type="spellEnd"/>
-    </w:p>
-    <w:p>
-      <w:pPr>
-        <w:pStyle w:val="ListParagraph"/>
-      </w:pPr>
-      <w:r>
-        <w:t>-ggplot2</w:t>
-      </w:r>
-    </w:p>
-    <w:p>
-      <w:pPr>
-        <w:pStyle w:val="ListParagraph"/>
-      </w:pPr>
-      <w:r>
-        <w:t>-</w:t>
-      </w:r>
-      <w:proofErr w:type="spellStart"/>
-      <w:r>
-        <w:t>dygraphs</w:t>
-      </w:r>
-      <w:proofErr w:type="spellEnd"/>
-    </w:p>
-    <w:p>
-      <w:pPr>
-        <w:pStyle w:val="ListParagraph"/>
-      </w:pPr>
-      <w:r>
-        <w:t>-</w:t>
-      </w:r>
-      <w:proofErr w:type="spellStart"/>
-      <w:r>
-        <w:t>dplyr</w:t>
-      </w:r>
-      <w:proofErr w:type="spellEnd"/>
-    </w:p>
-    <w:p>
-      <w:pPr>
-        <w:pStyle w:val="ListParagraph"/>
-      </w:pPr>
-      <w:r>
-        <w:t>-</w:t>
-      </w:r>
-      <w:proofErr w:type="spellStart"/>
-      <w:r>
-        <w:t>tidyr</w:t>
-      </w:r>
-      <w:proofErr w:type="spellEnd"/>
-    </w:p>
-    <w:p>
-      <w:pPr>
-        <w:pStyle w:val="ListParagraph"/>
-      </w:pPr>
-      <w:r>
-        <w:t>-</w:t>
-      </w:r>
-      <w:proofErr w:type="spellStart"/>
-      <w:r>
-        <w:t>xts</w:t>
-      </w:r>
-      <w:proofErr w:type="spellEnd"/>
-    </w:p>
-    <w:p>
-      <w:pPr>
-        <w:pStyle w:val="ListParagraph"/>
-      </w:pPr>
-      <w:r>
-        <w:t>-ncdf4</w:t>
-      </w:r>
-    </w:p>
-    <w:p>
-      <w:pPr>
-        <w:pStyle w:val="ListParagraph"/>
-      </w:pPr>
-      <w:r>
-        <w:t>-</w:t>
-      </w:r>
-      <w:proofErr w:type="spellStart"/>
-      <w:r>
-        <w:t>htmltools</w:t>
-      </w:r>
-      <w:proofErr w:type="spellEnd"/>
-    </w:p>
-    <w:p>
-      <w:pPr>
-        <w:pStyle w:val="ListParagraph"/>
-      </w:pPr>
-      <w:r>
-        <w:t>Close R Studio.</w:t>
-      </w:r>
-    </w:p>
-    <w:p>
-      <w:pPr>
-        <w:pStyle w:val="ListParagraph"/>
-      </w:pPr>
-    </w:p>
-    <w:p>
-      <w:pPr>
-        <w:pStyle w:val="ListParagraph"/>
-        <w:numPr>
-          <w:ilvl w:val="0"/>
-          <w:numId w:val="6"/>
-        </w:numPr>
-      </w:pPr>
-      <w:r>
-        <w:t xml:space="preserve">Go to where you </w:t>
-      </w:r>
-      <w:r>
-        <w:t xml:space="preserve">downloaded the code from GitHub, or where you </w:t>
-      </w:r>
-      <w:r>
-        <w:t xml:space="preserve">unzipped the directory from </w:t>
-      </w:r>
-      <w:r>
-        <w:t>GitHub</w:t>
-      </w:r>
-      <w:r>
-        <w:t xml:space="preserve">.  </w:t>
-      </w:r>
-      <w:r>
-        <w:t xml:space="preserve">In </w:t>
-      </w:r>
-      <w:r>
-        <w:t>that</w:t>
-      </w:r>
-      <w:r>
-        <w:t xml:space="preserve"> directory, double click </w:t>
-      </w:r>
-      <w:r>
-        <w:t>Predicting-Ecosystem-Response-and-Recovery-to-</w:t>
-      </w:r>
-      <w:proofErr w:type="spellStart"/>
-      <w:r>
-        <w:t>Nutrients.Rproj</w:t>
-      </w:r>
-      <w:proofErr w:type="spellEnd"/>
-      <w:r>
-        <w:t>.  This will launch R Studio</w:t>
-      </w:r>
-      <w:r>
-        <w:t>,</w:t>
-      </w:r>
-      <w:r>
-        <w:t xml:space="preserve"> and</w:t>
-      </w:r>
-      <w:r>
-        <w:t xml:space="preserve"> you should be in that</w:t>
-      </w:r>
-      <w:r>
-        <w:t xml:space="preserve"> directory</w:t>
-      </w:r>
-      <w:r>
-        <w:t xml:space="preserve"> within R</w:t>
-      </w:r>
-      <w:r>
-        <w:t>.</w:t>
-      </w:r>
-      <w:r>
-        <w:t xml:space="preserve">  Verify by typing “</w:t>
-      </w:r>
-      <w:proofErr w:type="spellStart"/>
-      <w:r>
-        <w:t>getwd</w:t>
-      </w:r>
-      <w:proofErr w:type="spellEnd"/>
-      <w:r>
-        <w:t>()” in the Console.</w:t>
-      </w:r>
-    </w:p>
-    <w:p>
-      <w:pPr>
-        <w:spacing w:after="160" w:line="259" w:lineRule="auto"/>
-      </w:pPr>
-      <w:r>
-        <w:br w:type="page"/>
-      </w:r>
-    </w:p>
-    <w:p>
-      <w:pPr>
-        <w:pStyle w:val="ListParagraph"/>
-        <w:numPr>
-          <w:ilvl w:val="0"/>
-          <w:numId w:val="6"/>
-        </w:numPr>
-      </w:pPr>
-      <w:r>
-        <w:lastRenderedPageBreak/>
         <w:t xml:space="preserve">Under the </w:t>
       </w:r>
       <w:r>
@@ -1135,13 +914,8 @@
         <w:t xml:space="preserve"> tab, </w:t>
       </w:r>
       <w:r>
-        <w:t xml:space="preserve">go to the </w:t>
-      </w:r>
-      <w:proofErr w:type="spellStart"/>
-      <w:r>
-        <w:t>FishTank_Shiny</w:t>
-      </w:r>
-      <w:proofErr w:type="spellEnd"/>
+        <w:t>go to the FishTank_Shiny</w:t>
+      </w:r>
       <w:r>
         <w:t xml:space="preserve"> subdirectory.  </w:t>
       </w:r>
@@ -1165,7 +939,7 @@
                     <pic:cNvPicPr/>
                   </pic:nvPicPr>
                   <pic:blipFill>
-                    <a:blip r:embed="rId15">
+                    <a:blip r:embed="rId13">
                       <a:extLst>
                         <a:ext uri="{28A0092B-C50C-407E-A947-70E740481C1C}">
                           <a14:useLocalDpi xmlns:a14="http://schemas.microsoft.com/office/drawing/2010/main" val="0"/>
@@ -1192,81 +966,43 @@
         </w:drawing>
       </w:r>
     </w:p>
-    <w:p>
-      <w:pPr>
-        <w:pStyle w:val="ListParagraph"/>
-      </w:pPr>
-    </w:p>
-    <w:p>
-      <w:pPr>
-        <w:pStyle w:val="ListParagraph"/>
-      </w:pPr>
-    </w:p>
-    <w:p>
-      <w:pPr>
-        <w:pStyle w:val="ListParagraph"/>
-        <w:numPr>
-          <w:ilvl w:val="0"/>
-          <w:numId w:val="7"/>
-        </w:numPr>
-      </w:pPr>
+    <w:p/>
+    <w:p>
       <w:r>
         <w:t xml:space="preserve">In </w:t>
       </w:r>
-      <w:proofErr w:type="spellStart"/>
+      <w:r>
+        <w:t xml:space="preserve">the </w:t>
+      </w:r>
       <w:r>
         <w:t>FishTank_Shiny</w:t>
       </w:r>
-      <w:proofErr w:type="spellEnd"/>
+      <w:r>
+        <w:t xml:space="preserve"> directory</w:t>
+      </w:r>
       <w:r>
         <w:t>, c</w:t>
       </w:r>
       <w:r>
-        <w:t xml:space="preserve">lick on the file </w:t>
-      </w:r>
-      <w:proofErr w:type="spellStart"/>
-      <w:r>
-        <w:t>ui.R</w:t>
-      </w:r>
-      <w:proofErr w:type="spellEnd"/>
-      <w:r>
-        <w:t xml:space="preserve"> within R Studio</w:t>
-      </w:r>
-      <w:r>
-        <w:t xml:space="preserve"> in the files tab, and the file </w:t>
-      </w:r>
-      <w:proofErr w:type="spellStart"/>
-      <w:r>
-        <w:t>ui.R</w:t>
-      </w:r>
-      <w:proofErr w:type="spellEnd"/>
-      <w:r>
-        <w:t xml:space="preserve"> will appear in the left top panel. C</w:t>
+        <w:t>lick on the file ui.R within R Studio</w:t>
+      </w:r>
+      <w:r>
+        <w:t xml:space="preserve"> in the files tab, and the file ui.R will appear in the left top panel. C</w:t>
       </w:r>
       <w:r>
         <w:t xml:space="preserve">lick on </w:t>
       </w:r>
-      <w:proofErr w:type="spellStart"/>
       <w:r>
         <w:rPr>
           <w:b/>
         </w:rPr>
         <w:t>RunApp</w:t>
       </w:r>
-      <w:proofErr w:type="spellEnd"/>
       <w:r>
         <w:t xml:space="preserve"> (gree</w:t>
       </w:r>
       <w:r>
-        <w:t xml:space="preserve">n arrow on the right of </w:t>
-      </w:r>
-      <w:proofErr w:type="spellStart"/>
-      <w:r>
-        <w:t>ui.R</w:t>
-      </w:r>
-      <w:proofErr w:type="spellEnd"/>
-      <w:r>
-        <w:t xml:space="preserve">). </w:t>
+        <w:t xml:space="preserve">n arrow on the right of ui.R). </w:t>
       </w:r>
       <w:r>
         <w:t xml:space="preserve"> This tutorial was tested with </w:t>
@@ -1308,7 +1044,7 @@
                     <pic:cNvPicPr/>
                   </pic:nvPicPr>
                   <pic:blipFill>
-                    <a:blip r:embed="rId16">
+                    <a:blip r:embed="rId14">
                       <a:extLst>
                         <a:ext uri="{28A0092B-C50C-407E-A947-70E740481C1C}">
                           <a14:useLocalDpi xmlns:a14="http://schemas.microsoft.com/office/drawing/2010/main" val="0"/>
@@ -1362,7 +1098,7 @@
                     <pic:cNvPicPr/>
                   </pic:nvPicPr>
                   <pic:blipFill>
-                    <a:blip r:embed="rId17">
+                    <a:blip r:embed="rId15">
                       <a:extLst>
                         <a:ext uri="{28A0092B-C50C-407E-A947-70E740481C1C}">
                           <a14:useLocalDpi xmlns:a14="http://schemas.microsoft.com/office/drawing/2010/main" val="0"/>
@@ -1391,12 +1127,6 @@
     </w:p>
     <w:p>
       <w:r>
-        <w:rPr>
-          <w:color w:val="1F497D"/>
-        </w:rPr>
-        <w:t xml:space="preserve">-          </w:t>
-      </w:r>
-      <w:r>
         <w:t xml:space="preserve">Clicking on </w:t>
       </w:r>
       <w:r>
@@ -1409,15 +1139,7 @@
         <w:t xml:space="preserve"> </w:t>
       </w:r>
       <w:r>
-        <w:t xml:space="preserve">should open a window with the </w:t>
-      </w:r>
-      <w:proofErr w:type="spellStart"/>
-      <w:r>
-        <w:t>FishTank</w:t>
-      </w:r>
-      <w:proofErr w:type="spellEnd"/>
-      <w:r>
-        <w:t xml:space="preserve"> application.  If you have an error and need to install something else, f</w:t>
+        <w:t>should open a window with the FishTank application.  If you have an error and need to install something else, f</w:t>
       </w:r>
       <w:r>
         <w:t>irst click on the red stop sign</w:t>
@@ -1445,7 +1167,7 @@
                     <pic:cNvPicPr/>
                   </pic:nvPicPr>
                   <pic:blipFill rotWithShape="1">
-                    <a:blip r:embed="rId18">
+                    <a:blip r:embed="rId16">
                       <a:extLst>
                         <a:ext uri="{28A0092B-C50C-407E-A947-70E740481C1C}">
                           <a14:useLocalDpi xmlns:a14="http://schemas.microsoft.com/office/drawing/2010/main" val="0"/>
@@ -1504,21 +1226,9 @@
       </w:r>
     </w:p>
     <w:p>
-      <w:pPr>
-        <w:rPr>
-          <w:color w:val="1F497D"/>
-        </w:rPr>
-      </w:pPr>
-      <w:r>
-        <w:t xml:space="preserve">-          </w:t>
-      </w:r>
-      <w:proofErr w:type="spellStart"/>
-      <w:r>
-        <w:t>FishTank</w:t>
-      </w:r>
-      <w:proofErr w:type="spellEnd"/>
-      <w:r>
-        <w:t xml:space="preserve"> for R Shiny will open in a bro</w:t>
+      <w:r>
+        <w:lastRenderedPageBreak/>
+        <w:t>FishTank for R Shiny will open in a bro</w:t>
       </w:r>
       <w:r>
         <w:t xml:space="preserve">wser and the first tab will be </w:t>
@@ -1550,19 +1260,17 @@
       <w:r>
         <w:t xml:space="preserve">  Now click on the </w:t>
       </w:r>
-      <w:proofErr w:type="spellStart"/>
-      <w:r>
-        <w:rPr>
-          <w:b/>
-        </w:rPr>
-        <w:t>FishTank</w:t>
-      </w:r>
-      <w:proofErr w:type="spellEnd"/>
-      <w:r>
-        <w:rPr>
-          <w:b/>
-        </w:rPr>
-        <w:t xml:space="preserve"> GEM</w:t>
+      <w:r>
+        <w:rPr>
+          <w:b/>
+        </w:rPr>
+        <w:t>C</w:t>
+      </w:r>
+      <w:r>
+        <w:rPr>
+          <w:b/>
+        </w:rPr>
+        <w:t>GEM</w:t>
       </w:r>
       <w:r>
         <w:t xml:space="preserve"> logo button in the top left hand corner</w:t>
@@ -1576,8 +1284,8 @@
           <w:color w:val="1F497D"/>
         </w:rPr>
         <w:drawing>
-          <wp:inline distT="0" distB="0" distL="0" distR="0" wp14:anchorId="1477AB47" wp14:editId="6A3A0087">
-            <wp:extent cx="2715004" cy="914528"/>
+          <wp:inline distT="0" distB="0" distL="0" distR="0" wp14:anchorId="1477AB47" wp14:editId="173019BC">
+            <wp:extent cx="1549768" cy="914528"/>
             <wp:effectExtent l="0" t="0" r="0" b="0"/>
             <wp:docPr id="10" name="Picture 10"/>
             <wp:cNvGraphicFramePr>
@@ -1591,7 +1299,7 @@
                     <pic:cNvPicPr/>
                   </pic:nvPicPr>
                   <pic:blipFill>
-                    <a:blip r:embed="rId19">
+                    <a:blip r:embed="rId17">
                       <a:extLst>
                         <a:ext uri="{28A0092B-C50C-407E-A947-70E740481C1C}">
                           <a14:useLocalDpi xmlns:a14="http://schemas.microsoft.com/office/drawing/2010/main" val="0"/>
@@ -1605,7 +1313,7 @@
                   <pic:spPr>
                     <a:xfrm>
                       <a:off x="0" y="0"/>
-                      <a:ext cx="2715004" cy="914528"/>
+                      <a:ext cx="1549768" cy="914528"/>
                     </a:xfrm>
                     <a:prstGeom prst="rect">
                       <a:avLst/>
@@ -1620,15 +1328,7 @@
     </w:p>
     <w:p>
       <w:r>
-        <w:t>“</w:t>
-      </w:r>
-      <w:proofErr w:type="spellStart"/>
-      <w:r>
-        <w:t>FishTank</w:t>
-      </w:r>
-      <w:proofErr w:type="spellEnd"/>
-      <w:r>
-        <w:t xml:space="preserve"> is running</w:t>
+        <w:t>“FishTank is running</w:t>
       </w:r>
       <w:r>
         <w:t>…</w:t>
@@ -1684,7 +1384,7 @@
                     </pic:cNvPicPr>
                   </pic:nvPicPr>
                   <pic:blipFill>
-                    <a:blip r:embed="rId20">
+                    <a:blip r:embed="rId18">
                       <a:extLst>
                         <a:ext uri="{28A0092B-C50C-407E-A947-70E740481C1C}">
                           <a14:useLocalDpi xmlns:a14="http://schemas.microsoft.com/office/drawing/2010/main" val="0"/>
@@ -1739,46 +1439,28 @@
         <w:t>.</w:t>
       </w:r>
     </w:p>
-    <w:p/>
     <w:p>
       <w:pPr>
         <w:spacing w:after="160" w:line="259" w:lineRule="auto"/>
-        <w:rPr>
-          <w:b/>
-        </w:rPr>
-      </w:pPr>
-      <w:r>
-        <w:rPr>
-          <w:b/>
-        </w:rPr>
-        <w:br w:type="page"/>
-      </w:r>
-    </w:p>
-    <w:p>
-      <w:pPr>
-        <w:rPr>
-          <w:b/>
-        </w:rPr>
-      </w:pPr>
-      <w:r>
-        <w:rPr>
-          <w:b/>
-        </w:rPr>
-        <w:lastRenderedPageBreak/>
+      </w:pPr>
+    </w:p>
+    <w:p>
+      <w:pPr>
+        <w:spacing w:after="160" w:line="259" w:lineRule="auto"/>
+        <w:rPr>
+          <w:b/>
+        </w:rPr>
+      </w:pPr>
+      <w:r>
+        <w:rPr>
+          <w:b/>
+        </w:rPr>
         <w:t>Troubleshooting:</w:t>
       </w:r>
     </w:p>
     <w:p>
       <w:r>
-        <w:t xml:space="preserve">If you try to run R Shiny and nothing seems to happen, check to see if you can run the executable by itself by clicking on FishTank.exe in the </w:t>
-      </w:r>
-      <w:proofErr w:type="spellStart"/>
-      <w:r>
-        <w:t>FishTank_Shiny</w:t>
-      </w:r>
-      <w:proofErr w:type="spellEnd"/>
-      <w:r>
-        <w:t xml:space="preserve"> directory.  You may get a warning because Windows does not recognize the executable.  Click “More info”, and “Run Anyway”.  You should only have to do this once (or once for each time you download a new executable).  We are working to fix this problem. </w:t>
+        <w:t xml:space="preserve">If you try to run R Shiny and nothing seems to happen, check to see if you can run the executable by itself by clicking on FishTank.exe in the FishTank_Shiny directory.  You may get a warning because Windows does not recognize the executable.  Click “More info”, and “Run Anyway”.  You should only have to do this once (or once for each time you download a new executable).  We are working to fix this problem. </w:t>
       </w:r>
     </w:p>
     <w:p/>
@@ -1809,7 +1491,7 @@
                     <pic:cNvPicPr/>
                   </pic:nvPicPr>
                   <pic:blipFill rotWithShape="1">
-                    <a:blip r:embed="rId21">
+                    <a:blip r:embed="rId19">
                       <a:extLst>
                         <a:ext uri="{28A0092B-C50C-407E-A947-70E740481C1C}">
                           <a14:useLocalDpi xmlns:a14="http://schemas.microsoft.com/office/drawing/2010/main" val="0"/>
@@ -1884,31 +1566,7 @@
         </w:numPr>
       </w:pPr>
       <w:r>
-        <w:t xml:space="preserve">The code generates a </w:t>
-      </w:r>
-      <w:proofErr w:type="spellStart"/>
-      <w:r>
-        <w:t>GEM_InputFile</w:t>
-      </w:r>
-      <w:proofErr w:type="spellEnd"/>
-      <w:r>
-        <w:t xml:space="preserve"> from .</w:t>
-      </w:r>
-      <w:proofErr w:type="spellStart"/>
-      <w:r>
-        <w:t>RData</w:t>
-      </w:r>
-      <w:proofErr w:type="spellEnd"/>
-      <w:r>
-        <w:t xml:space="preserve"> files and from user input.  If you add a </w:t>
-      </w:r>
-      <w:proofErr w:type="spellStart"/>
-      <w:r>
-        <w:t>GEM_InputFile</w:t>
-      </w:r>
-      <w:proofErr w:type="spellEnd"/>
-      <w:r>
-        <w:t xml:space="preserve">, or an InitialConditions.txt file, </w:t>
+        <w:t xml:space="preserve">The code generates a GEM_InputFile from .RData files and from user input.  If you add a GEM_InputFile, or an InitialConditions.txt file, </w:t>
       </w:r>
       <w:r>
         <w:rPr>
@@ -1932,7 +1590,7 @@
       <w:r>
         <w:t xml:space="preserve">, email </w:t>
       </w:r>
-      <w:hyperlink r:id="rId22" w:history="1">
+      <w:hyperlink r:id="rId20" w:history="1">
         <w:r>
           <w:rPr>
             <w:rStyle w:val="Hyperlink"/>
@@ -1942,7 +1600,13 @@
         </w:r>
       </w:hyperlink>
       <w:r>
-        <w:t xml:space="preserve"> for some instructions and R Scripts for running outside of R Shiny.</w:t>
+        <w:t xml:space="preserve"> for instructions and R Scripts for running </w:t>
+      </w:r>
+      <w:r>
+        <w:t xml:space="preserve">CGEM </w:t>
+      </w:r>
+      <w:r>
+        <w:t>outside of R Shiny.</w:t>
       </w:r>
     </w:p>
     <w:p>
@@ -1954,15 +1618,7 @@
         </w:numPr>
       </w:pPr>
       <w:r>
-        <w:t xml:space="preserve">The file ‘fort.6’ is generated in the </w:t>
-      </w:r>
-      <w:proofErr w:type="spellStart"/>
-      <w:r>
-        <w:t>FishTank_Shiny</w:t>
-      </w:r>
-      <w:proofErr w:type="spellEnd"/>
-      <w:r>
-        <w:t xml:space="preserve"> directory on program execution.  This will show error messages that do not get sent to R Shiny.</w:t>
+        <w:t>The file ‘fort.6’ is generated in the FishTank_Shiny directory on program execution.  This will show error messages that do not get sent to R Shiny.</w:t>
       </w:r>
     </w:p>
     <w:p>
@@ -1974,15 +1630,7 @@
         </w:numPr>
       </w:pPr>
       <w:r>
-        <w:t xml:space="preserve">The files </w:t>
-      </w:r>
-      <w:proofErr w:type="spellStart"/>
-      <w:r>
-        <w:t>GEM_InputFile</w:t>
-      </w:r>
-      <w:proofErr w:type="spellEnd"/>
-      <w:r>
-        <w:t>, InitialConditions.txt, and NETCDF/output.000000.nc are generated by the executable.  Check the date stamps on these to see if the executable ran.</w:t>
+        <w:t>The files GEM_InputFile, InitialConditions.txt, and NETCDF/output.000000.nc are generated by the executable.  Check the date stamps on these to see if the executable ran.</w:t>
       </w:r>
     </w:p>
     <w:p>
@@ -1994,21 +1642,15 @@
         </w:numPr>
       </w:pPr>
       <w:r>
+        <w:lastRenderedPageBreak/>
         <w:t>The R Shiny code gets the variable names from NETCDF/output.000000.nc upon initialization.  It also rewrites it while running.  If you get “ERROR: Run model to get labels”, then the output file is probably missing or damaged.  Copy the file labels.nc to output.000000.nc and try again.</w:t>
       </w:r>
     </w:p>
-    <w:p/>
     <w:p>
       <w:pPr>
         <w:spacing w:after="160" w:line="259" w:lineRule="auto"/>
-        <w:rPr>
-          <w:b/>
-        </w:rPr>
-      </w:pPr>
-      <w:r>
-        <w:rPr>
-          <w:b/>
-        </w:rPr>
+      </w:pPr>
+      <w:r>
         <w:br w:type="page"/>
       </w:r>
     </w:p>
@@ -2019,430 +1661,6 @@
           <w:b/>
         </w:rPr>
       </w:pPr>
-      <w:r>
-        <w:rPr>
-          <w:b/>
-        </w:rPr>
-        <w:lastRenderedPageBreak/>
-        <w:t>Updating the code through GitHub:</w:t>
-      </w:r>
-    </w:p>
-    <w:p>
-      <w:pPr>
-        <w:spacing w:after="160" w:line="259" w:lineRule="auto"/>
-      </w:pPr>
-      <w:r>
-        <w:t xml:space="preserve">To </w:t>
-      </w:r>
-      <w:proofErr w:type="spellStart"/>
-      <w:r>
-        <w:t>downoad</w:t>
-      </w:r>
-      <w:proofErr w:type="spellEnd"/>
-      <w:r>
-        <w:t xml:space="preserve"> </w:t>
-      </w:r>
-      <w:r>
-        <w:t xml:space="preserve">the latest changes </w:t>
-      </w:r>
-      <w:r>
-        <w:t xml:space="preserve">to the repository, right click in your working directory and click </w:t>
-      </w:r>
-      <w:proofErr w:type="spellStart"/>
-      <w:r>
-        <w:rPr>
-          <w:b/>
-        </w:rPr>
-        <w:t>Git</w:t>
-      </w:r>
-      <w:proofErr w:type="spellEnd"/>
-      <w:r>
-        <w:rPr>
-          <w:b/>
-        </w:rPr>
-        <w:t xml:space="preserve"> </w:t>
-      </w:r>
-      <w:r>
-        <w:rPr>
-          <w:b/>
-        </w:rPr>
-        <w:t>Bash</w:t>
-      </w:r>
-      <w:r>
-        <w:rPr>
-          <w:b/>
-        </w:rPr>
-        <w:t xml:space="preserve"> Here</w:t>
-      </w:r>
-      <w:r>
-        <w:t>:</w:t>
-      </w:r>
-    </w:p>
-    <w:p>
-      <w:pPr>
-        <w:spacing w:after="160" w:line="259" w:lineRule="auto"/>
-      </w:pPr>
-      <w:r>
-        <w:rPr>
-          <w:noProof/>
-        </w:rPr>
-        <w:drawing>
-          <wp:inline distT="0" distB="0" distL="0" distR="0" wp14:anchorId="372F478D" wp14:editId="2BD8AC37">
-            <wp:extent cx="2428875" cy="628650"/>
-            <wp:effectExtent l="0" t="0" r="9525" b="0"/>
-            <wp:docPr id="33" name="Picture 33"/>
-            <wp:cNvGraphicFramePr>
-              <a:graphicFrameLocks xmlns:a="http://schemas.openxmlformats.org/drawingml/2006/main" noChangeAspect="1"/>
-            </wp:cNvGraphicFramePr>
-            <a:graphic xmlns:a="http://schemas.openxmlformats.org/drawingml/2006/main">
-              <a:graphicData uri="http://schemas.openxmlformats.org/drawingml/2006/picture">
-                <pic:pic xmlns:pic="http://schemas.openxmlformats.org/drawingml/2006/picture">
-                  <pic:nvPicPr>
-                    <pic:cNvPr id="31" name="gitbash.PNG"/>
-                    <pic:cNvPicPr/>
-                  </pic:nvPicPr>
-                  <pic:blipFill rotWithShape="1">
-                    <a:blip r:embed="rId23">
-                      <a:extLst>
-                        <a:ext uri="{28A0092B-C50C-407E-A947-70E740481C1C}">
-                          <a14:useLocalDpi xmlns:a14="http://schemas.microsoft.com/office/drawing/2010/main" val="0"/>
-                        </a:ext>
-                      </a:extLst>
-                    </a:blip>
-                    <a:srcRect l="16872" t="51293" r="4889" b="28061"/>
-                    <a:stretch/>
-                  </pic:blipFill>
-                  <pic:spPr bwMode="auto">
-                    <a:xfrm>
-                      <a:off x="0" y="0"/>
-                      <a:ext cx="2437797" cy="630959"/>
-                    </a:xfrm>
-                    <a:prstGeom prst="rect">
-                      <a:avLst/>
-                    </a:prstGeom>
-                    <a:ln>
-                      <a:noFill/>
-                    </a:ln>
-                    <a:extLst>
-                      <a:ext uri="{53640926-AAD7-44D8-BBD7-CCE9431645EC}">
-                        <a14:shadowObscured xmlns:a14="http://schemas.microsoft.com/office/drawing/2010/main"/>
-                      </a:ext>
-                    </a:extLst>
-                  </pic:spPr>
-                </pic:pic>
-              </a:graphicData>
-            </a:graphic>
-          </wp:inline>
-        </w:drawing>
-      </w:r>
-    </w:p>
-    <w:p>
-      <w:pPr>
-        <w:spacing w:after="160" w:line="259" w:lineRule="auto"/>
-      </w:pPr>
-    </w:p>
-    <w:p>
-      <w:pPr>
-        <w:spacing w:after="160" w:line="259" w:lineRule="auto"/>
-      </w:pPr>
-      <w:r>
-        <w:t>Type “</w:t>
-      </w:r>
-      <w:proofErr w:type="spellStart"/>
-      <w:r>
-        <w:t>git</w:t>
-      </w:r>
-      <w:proofErr w:type="spellEnd"/>
-      <w:r>
-        <w:t xml:space="preserve"> pull”.  (That’s it.)</w:t>
-      </w:r>
-    </w:p>
-    <w:p>
-      <w:pPr>
-        <w:spacing w:after="160" w:line="259" w:lineRule="auto"/>
-      </w:pPr>
-      <w:r>
-        <w:rPr>
-          <w:noProof/>
-        </w:rPr>
-        <w:drawing>
-          <wp:inline distT="0" distB="0" distL="0" distR="0" wp14:anchorId="4C393983" wp14:editId="487E9298">
-            <wp:extent cx="5534797" cy="3077004"/>
-            <wp:effectExtent l="0" t="0" r="8890" b="9525"/>
-            <wp:docPr id="34" name="Picture 34"/>
-            <wp:cNvGraphicFramePr>
-              <a:graphicFrameLocks xmlns:a="http://schemas.openxmlformats.org/drawingml/2006/main" noChangeAspect="1"/>
-            </wp:cNvGraphicFramePr>
-            <a:graphic xmlns:a="http://schemas.openxmlformats.org/drawingml/2006/main">
-              <a:graphicData uri="http://schemas.openxmlformats.org/drawingml/2006/picture">
-                <pic:pic xmlns:pic="http://schemas.openxmlformats.org/drawingml/2006/picture">
-                  <pic:nvPicPr>
-                    <pic:cNvPr id="34" name="gitbash_git_pull.PNG"/>
-                    <pic:cNvPicPr/>
-                  </pic:nvPicPr>
-                  <pic:blipFill>
-                    <a:blip r:embed="rId24">
-                      <a:extLst>
-                        <a:ext uri="{28A0092B-C50C-407E-A947-70E740481C1C}">
-                          <a14:useLocalDpi xmlns:a14="http://schemas.microsoft.com/office/drawing/2010/main" val="0"/>
-                        </a:ext>
-                      </a:extLst>
-                    </a:blip>
-                    <a:stretch>
-                      <a:fillRect/>
-                    </a:stretch>
-                  </pic:blipFill>
-                  <pic:spPr>
-                    <a:xfrm>
-                      <a:off x="0" y="0"/>
-                      <a:ext cx="5534797" cy="3077004"/>
-                    </a:xfrm>
-                    <a:prstGeom prst="rect">
-                      <a:avLst/>
-                    </a:prstGeom>
-                  </pic:spPr>
-                </pic:pic>
-              </a:graphicData>
-            </a:graphic>
-          </wp:inline>
-        </w:drawing>
-      </w:r>
-    </w:p>
-    <w:p>
-      <w:pPr>
-        <w:spacing w:after="160" w:line="259" w:lineRule="auto"/>
-      </w:pPr>
-    </w:p>
-    <w:p>
-      <w:pPr>
-        <w:spacing w:after="160" w:line="259" w:lineRule="auto"/>
-      </w:pPr>
-      <w:r>
-        <w:br w:type="page"/>
-      </w:r>
-    </w:p>
-    <w:p>
-      <w:pPr>
-        <w:spacing w:after="160" w:line="259" w:lineRule="auto"/>
-      </w:pPr>
-      <w:r>
-        <w:lastRenderedPageBreak/>
-        <w:t>To</w:t>
-      </w:r>
-      <w:r>
-        <w:t xml:space="preserve"> upload your latest changes to the repository, right click in your working directory and click </w:t>
-      </w:r>
-      <w:proofErr w:type="spellStart"/>
-      <w:r>
-        <w:rPr>
-          <w:b/>
-        </w:rPr>
-        <w:t>Git</w:t>
-      </w:r>
-      <w:proofErr w:type="spellEnd"/>
-      <w:r>
-        <w:rPr>
-          <w:b/>
-        </w:rPr>
-        <w:t xml:space="preserve"> GUI Here</w:t>
-      </w:r>
-      <w:r>
-        <w:t xml:space="preserve"> (or Bash if you are comfortable with </w:t>
-      </w:r>
-      <w:proofErr w:type="spellStart"/>
-      <w:r>
-        <w:t>git</w:t>
-      </w:r>
-      <w:proofErr w:type="spellEnd"/>
-      <w:r>
-        <w:t xml:space="preserve"> command line):</w:t>
-      </w:r>
-    </w:p>
-    <w:p>
-      <w:pPr>
-        <w:spacing w:after="160" w:line="259" w:lineRule="auto"/>
-      </w:pPr>
-      <w:r>
-        <w:rPr>
-          <w:noProof/>
-        </w:rPr>
-        <w:drawing>
-          <wp:inline distT="0" distB="0" distL="0" distR="0" wp14:anchorId="12B8CC69" wp14:editId="0EAF8842">
-            <wp:extent cx="2428875" cy="628650"/>
-            <wp:effectExtent l="0" t="0" r="9525" b="0"/>
-            <wp:docPr id="31" name="Picture 31"/>
-            <wp:cNvGraphicFramePr>
-              <a:graphicFrameLocks xmlns:a="http://schemas.openxmlformats.org/drawingml/2006/main" noChangeAspect="1"/>
-            </wp:cNvGraphicFramePr>
-            <a:graphic xmlns:a="http://schemas.openxmlformats.org/drawingml/2006/main">
-              <a:graphicData uri="http://schemas.openxmlformats.org/drawingml/2006/picture">
-                <pic:pic xmlns:pic="http://schemas.openxmlformats.org/drawingml/2006/picture">
-                  <pic:nvPicPr>
-                    <pic:cNvPr id="31" name="gitbash.PNG"/>
-                    <pic:cNvPicPr/>
-                  </pic:nvPicPr>
-                  <pic:blipFill rotWithShape="1">
-                    <a:blip r:embed="rId23">
-                      <a:extLst>
-                        <a:ext uri="{28A0092B-C50C-407E-A947-70E740481C1C}">
-                          <a14:useLocalDpi xmlns:a14="http://schemas.microsoft.com/office/drawing/2010/main" val="0"/>
-                        </a:ext>
-                      </a:extLst>
-                    </a:blip>
-                    <a:srcRect l="16872" t="51293" r="4889" b="28061"/>
-                    <a:stretch/>
-                  </pic:blipFill>
-                  <pic:spPr bwMode="auto">
-                    <a:xfrm>
-                      <a:off x="0" y="0"/>
-                      <a:ext cx="2437797" cy="630959"/>
-                    </a:xfrm>
-                    <a:prstGeom prst="rect">
-                      <a:avLst/>
-                    </a:prstGeom>
-                    <a:ln>
-                      <a:noFill/>
-                    </a:ln>
-                    <a:extLst>
-                      <a:ext uri="{53640926-AAD7-44D8-BBD7-CCE9431645EC}">
-                        <a14:shadowObscured xmlns:a14="http://schemas.microsoft.com/office/drawing/2010/main"/>
-                      </a:ext>
-                    </a:extLst>
-                  </pic:spPr>
-                </pic:pic>
-              </a:graphicData>
-            </a:graphic>
-          </wp:inline>
-        </w:drawing>
-      </w:r>
-    </w:p>
-    <w:p>
-      <w:pPr>
-        <w:spacing w:after="160" w:line="259" w:lineRule="auto"/>
-      </w:pPr>
-    </w:p>
-    <w:p>
-      <w:pPr>
-        <w:spacing w:after="160" w:line="259" w:lineRule="auto"/>
-      </w:pPr>
-      <w:r>
-        <w:t xml:space="preserve">Click </w:t>
-      </w:r>
-      <w:r>
-        <w:rPr>
-          <w:b/>
-        </w:rPr>
-        <w:t>Stage Changed</w:t>
-      </w:r>
-      <w:r>
-        <w:t xml:space="preserve">, type a commit message, and then click </w:t>
-      </w:r>
-      <w:r>
-        <w:rPr>
-          <w:b/>
-        </w:rPr>
-        <w:t>Commit</w:t>
-      </w:r>
-      <w:r>
-        <w:t>.  The</w:t>
-      </w:r>
-      <w:r>
-        <w:t>n</w:t>
-      </w:r>
-      <w:r>
-        <w:t xml:space="preserve"> click </w:t>
-      </w:r>
-      <w:r>
-        <w:rPr>
-          <w:b/>
-        </w:rPr>
-        <w:t>Push</w:t>
-      </w:r>
-      <w:r>
-        <w:t xml:space="preserve"> to put your changes to GitHub.</w:t>
-      </w:r>
-    </w:p>
-    <w:p>
-      <w:pPr>
-        <w:spacing w:after="160" w:line="259" w:lineRule="auto"/>
-      </w:pPr>
-      <w:r>
-        <w:rPr>
-          <w:noProof/>
-        </w:rPr>
-        <w:drawing>
-          <wp:inline distT="0" distB="0" distL="0" distR="0" wp14:anchorId="470D901E" wp14:editId="3BBD06CB">
-            <wp:extent cx="5943600" cy="3220720"/>
-            <wp:effectExtent l="0" t="0" r="0" b="0"/>
-            <wp:docPr id="32" name="Picture 32"/>
-            <wp:cNvGraphicFramePr>
-              <a:graphicFrameLocks xmlns:a="http://schemas.openxmlformats.org/drawingml/2006/main" noChangeAspect="1"/>
-            </wp:cNvGraphicFramePr>
-            <a:graphic xmlns:a="http://schemas.openxmlformats.org/drawingml/2006/main">
-              <a:graphicData uri="http://schemas.openxmlformats.org/drawingml/2006/picture">
-                <pic:pic xmlns:pic="http://schemas.openxmlformats.org/drawingml/2006/picture">
-                  <pic:nvPicPr>
-                    <pic:cNvPr id="32" name="gitgui.PNG"/>
-                    <pic:cNvPicPr/>
-                  </pic:nvPicPr>
-                  <pic:blipFill>
-                    <a:blip r:embed="rId25">
-                      <a:extLst>
-                        <a:ext uri="{28A0092B-C50C-407E-A947-70E740481C1C}">
-                          <a14:useLocalDpi xmlns:a14="http://schemas.microsoft.com/office/drawing/2010/main" val="0"/>
-                        </a:ext>
-                      </a:extLst>
-                    </a:blip>
-                    <a:stretch>
-                      <a:fillRect/>
-                    </a:stretch>
-                  </pic:blipFill>
-                  <pic:spPr>
-                    <a:xfrm>
-                      <a:off x="0" y="0"/>
-                      <a:ext cx="5943600" cy="3220720"/>
-                    </a:xfrm>
-                    <a:prstGeom prst="rect">
-                      <a:avLst/>
-                    </a:prstGeom>
-                  </pic:spPr>
-                </pic:pic>
-              </a:graphicData>
-            </a:graphic>
-          </wp:inline>
-        </w:drawing>
-      </w:r>
-    </w:p>
-    <w:p>
-      <w:pPr>
-        <w:spacing w:after="160" w:line="259" w:lineRule="auto"/>
-      </w:pPr>
-    </w:p>
-    <w:p>
-      <w:pPr>
-        <w:spacing w:after="160" w:line="259" w:lineRule="auto"/>
-      </w:pPr>
-      <w:r>
-        <w:t xml:space="preserve">Don’t </w:t>
-      </w:r>
-      <w:r>
-        <w:t>commit and push code</w:t>
-      </w:r>
-      <w:r>
-        <w:t xml:space="preserve"> u</w:t>
-      </w:r>
-      <w:r>
-        <w:t>ntil</w:t>
-      </w:r>
-      <w:r>
-        <w:t xml:space="preserve"> you are fairly comfortable with what you’re doing.  At the same time note that if you make a mistake, it can be undone.</w:t>
-      </w:r>
-      <w:r>
-        <w:br w:type="page"/>
-      </w:r>
-    </w:p>
-    <w:p>
-      <w:proofErr w:type="spellStart"/>
       <w:r>
         <w:rPr>
           <w:b/>
@@ -2450,16 +1668,15 @@
           <w:szCs w:val="24"/>
         </w:rPr>
         <w:lastRenderedPageBreak/>
-        <w:t>FishTank</w:t>
-      </w:r>
-      <w:proofErr w:type="spellEnd"/>
+        <w:t xml:space="preserve">FishTank Tutorial </w:t>
+      </w:r>
       <w:r>
         <w:rPr>
           <w:b/>
           <w:sz w:val="24"/>
           <w:szCs w:val="24"/>
         </w:rPr>
-        <w:t xml:space="preserve"> Tutorial </w:t>
+        <w:t>Exercise</w:t>
       </w:r>
       <w:r>
         <w:rPr>
@@ -2467,7 +1684,7 @@
           <w:sz w:val="24"/>
           <w:szCs w:val="24"/>
         </w:rPr>
-        <w:t>Exercise</w:t>
+        <w:t xml:space="preserve"> </w:t>
       </w:r>
       <w:r>
         <w:rPr>
@@ -2475,14 +1692,6 @@
           <w:sz w:val="24"/>
           <w:szCs w:val="24"/>
         </w:rPr>
-        <w:t xml:space="preserve"> </w:t>
-      </w:r>
-      <w:r>
-        <w:rPr>
-          <w:b/>
-          <w:sz w:val="24"/>
-          <w:szCs w:val="24"/>
-        </w:rPr>
         <w:t>1.0</w:t>
       </w:r>
       <w:r>
@@ -2498,68 +1707,31 @@
     </w:p>
     <w:p/>
     <w:p>
-      <w:pPr>
-        <w:pStyle w:val="ListParagraph"/>
-        <w:numPr>
-          <w:ilvl w:val="0"/>
-          <w:numId w:val="3"/>
-        </w:numPr>
-      </w:pPr>
-      <w:r>
-        <w:t xml:space="preserve">Start </w:t>
-      </w:r>
-      <w:proofErr w:type="spellStart"/>
-      <w:r>
-        <w:t>FishTank</w:t>
-      </w:r>
-      <w:proofErr w:type="spellEnd"/>
-      <w:r>
-        <w:t xml:space="preserve"> as per the general instructions</w:t>
+      <w:r>
+        <w:t>Start FishTank as per the general instructions</w:t>
       </w:r>
       <w:r>
         <w:t>.</w:t>
       </w:r>
     </w:p>
     <w:p>
-      <w:pPr>
-        <w:pStyle w:val="ListParagraph"/>
-        <w:numPr>
-          <w:ilvl w:val="0"/>
-          <w:numId w:val="3"/>
-        </w:numPr>
-      </w:pPr>
-      <w:r>
-        <w:t xml:space="preserve">Run </w:t>
-      </w:r>
-      <w:proofErr w:type="spellStart"/>
-      <w:r>
-        <w:t>FishTank</w:t>
-      </w:r>
-      <w:proofErr w:type="spellEnd"/>
+      <w:r>
+        <w:t>Run FishTank</w:t>
+      </w:r>
       <w:r>
         <w:t xml:space="preserve"> by clicking the </w:t>
       </w:r>
-      <w:proofErr w:type="spellStart"/>
-      <w:r>
-        <w:t>FishTankGEM</w:t>
-      </w:r>
-      <w:proofErr w:type="spellEnd"/>
-      <w:r>
-        <w:t xml:space="preserve"> button</w:t>
+      <w:r>
+        <w:t>C</w:t>
+      </w:r>
+      <w:r>
+        <w:t>GEM button</w:t>
       </w:r>
       <w:r>
         <w:t>.</w:t>
       </w:r>
       <w:r>
-        <w:t xml:space="preserve">  A gray button will appear in the right bottom corner that says “</w:t>
-      </w:r>
-      <w:proofErr w:type="spellStart"/>
-      <w:r>
-        <w:t>FishTank</w:t>
-      </w:r>
-      <w:proofErr w:type="spellEnd"/>
-      <w:r>
-        <w:t xml:space="preserve"> is running…”</w:t>
+        <w:t xml:space="preserve">  A gray button will appear in the right bottom corner that says “FishTank is running…”</w:t>
       </w:r>
       <w:r>
         <w:t xml:space="preserve">  The </w:t>
@@ -2623,7 +1795,7 @@
                     <pic:cNvPicPr/>
                   </pic:nvPicPr>
                   <pic:blipFill>
-                    <a:blip r:embed="rId26">
+                    <a:blip r:embed="rId21">
                       <a:extLst>
                         <a:ext uri="{28A0092B-C50C-407E-A947-70E740481C1C}">
                           <a14:useLocalDpi xmlns:a14="http://schemas.microsoft.com/office/drawing/2010/main" val="0"/>
@@ -2651,13 +1823,6 @@
       </w:r>
     </w:p>
     <w:p>
-      <w:pPr>
-        <w:pStyle w:val="ListParagraph"/>
-        <w:numPr>
-          <w:ilvl w:val="0"/>
-          <w:numId w:val="3"/>
-        </w:numPr>
-      </w:pPr>
       <w:r>
         <w:t xml:space="preserve">Change the plots to show Phytoplankton group 1 number density on the top, and Zooplankton group 1 number density on the bottom. </w:t>
       </w:r>
@@ -2689,7 +1854,7 @@
                     <pic:cNvPicPr/>
                   </pic:nvPicPr>
                   <pic:blipFill>
-                    <a:blip r:embed="rId27">
+                    <a:blip r:embed="rId22">
                       <a:extLst>
                         <a:ext uri="{28A0092B-C50C-407E-A947-70E740481C1C}">
                           <a14:useLocalDpi xmlns:a14="http://schemas.microsoft.com/office/drawing/2010/main" val="0"/>
@@ -2715,23 +1880,11 @@
           </wp:inline>
         </w:drawing>
       </w:r>
-    </w:p>
-    <w:p>
-      <w:pPr>
-        <w:spacing w:after="160" w:line="259" w:lineRule="auto"/>
-      </w:pPr>
       <w:r>
         <w:br w:type="page"/>
       </w:r>
     </w:p>
     <w:p>
-      <w:pPr>
-        <w:pStyle w:val="ListParagraph"/>
-        <w:numPr>
-          <w:ilvl w:val="0"/>
-          <w:numId w:val="3"/>
-        </w:numPr>
-      </w:pPr>
       <w:r>
         <w:lastRenderedPageBreak/>
         <w:t xml:space="preserve">Click the </w:t>
@@ -2839,7 +1992,7 @@
                     <pic:cNvPicPr/>
                   </pic:nvPicPr>
                   <pic:blipFill>
-                    <a:blip r:embed="rId28">
+                    <a:blip r:embed="rId23">
                       <a:extLst>
                         <a:ext uri="{28A0092B-C50C-407E-A947-70E740481C1C}">
                           <a14:useLocalDpi xmlns:a14="http://schemas.microsoft.com/office/drawing/2010/main" val="0"/>
@@ -2884,11 +2037,6 @@
     </w:p>
     <w:p>
       <w:pPr>
-        <w:pStyle w:val="ListParagraph"/>
-        <w:numPr>
-          <w:ilvl w:val="0"/>
-          <w:numId w:val="3"/>
-        </w:numPr>
         <w:rPr>
           <w:color w:val="1F497D"/>
         </w:rPr>
@@ -2924,19 +2072,11 @@
       <w:r>
         <w:t xml:space="preserve">button under the </w:t>
       </w:r>
-      <w:proofErr w:type="spellStart"/>
-      <w:r>
-        <w:rPr>
-          <w:b/>
-        </w:rPr>
-        <w:t>FishTank</w:t>
-      </w:r>
-      <w:proofErr w:type="spellEnd"/>
-      <w:r>
-        <w:rPr>
-          <w:b/>
-        </w:rPr>
-        <w:t xml:space="preserve"> GEM</w:t>
+      <w:r>
+        <w:rPr>
+          <w:b/>
+        </w:rPr>
+        <w:t>FishTank GEM</w:t>
       </w:r>
       <w:r>
         <w:t xml:space="preserve"> button </w:t>
@@ -3034,7 +2174,7 @@
                     <pic:cNvPicPr/>
                   </pic:nvPicPr>
                   <pic:blipFill>
-                    <a:blip r:embed="rId29">
+                    <a:blip r:embed="rId24">
                       <a:extLst>
                         <a:ext uri="{28A0092B-C50C-407E-A947-70E740481C1C}">
                           <a14:useLocalDpi xmlns:a14="http://schemas.microsoft.com/office/drawing/2010/main" val="0"/>
@@ -3078,13 +2218,6 @@
       </w:r>
     </w:p>
     <w:p>
-      <w:pPr>
-        <w:pStyle w:val="ListParagraph"/>
-        <w:numPr>
-          <w:ilvl w:val="0"/>
-          <w:numId w:val="3"/>
-        </w:numPr>
-      </w:pPr>
       <w:r>
         <w:lastRenderedPageBreak/>
         <w:t xml:space="preserve">Go back to the </w:t>
@@ -3113,24 +2246,17 @@
       <w:r>
         <w:t xml:space="preserve"> and </w:t>
       </w:r>
-      <w:proofErr w:type="spellStart"/>
       <w:r>
         <w:t>FishTank</w:t>
       </w:r>
-      <w:proofErr w:type="spellEnd"/>
       <w:r>
         <w:t xml:space="preserve"> wil</w:t>
       </w:r>
       <w:r>
         <w:t xml:space="preserve">l ignore the last 5 parameters.  </w:t>
       </w:r>
-      <w:proofErr w:type="spellStart"/>
-      <w:r>
-        <w:t>FishTank</w:t>
-      </w:r>
-      <w:proofErr w:type="spellEnd"/>
-      <w:r>
-        <w:t xml:space="preserve"> will only look at the first </w:t>
+      <w:r>
+        <w:t xml:space="preserve">FishTank will only look at the first </w:t>
       </w:r>
       <w:r>
         <w:t xml:space="preserve">of six </w:t>
@@ -3181,13 +2307,8 @@
         <w:t>Temperature</w:t>
       </w:r>
       <w:r>
-        <w:t xml:space="preserve"> functions (</w:t>
-      </w:r>
-      <w:proofErr w:type="spellStart"/>
-      <w:r>
-        <w:t>phyto+zoo</w:t>
-      </w:r>
-      <w:proofErr w:type="spellEnd"/>
+        <w:t xml:space="preserve"> functions (phyto+zoo</w:t>
+      </w:r>
       <w:r>
         <w:t>=8</w:t>
       </w:r>
@@ -3200,36 +2321,30 @@
       <w:r>
         <w:t xml:space="preserve">without the effects of zooplankton grazing, we can turn off the zooplankton’s ability to eat phytoplankton by making </w:t>
       </w:r>
-      <w:proofErr w:type="spellStart"/>
       <w:r>
         <w:rPr>
           <w:i/>
         </w:rPr>
         <w:t>Athresh</w:t>
       </w:r>
-      <w:proofErr w:type="spellEnd"/>
       <w:r>
         <w:t xml:space="preserve"> a very high number.  Zooplankton can only graze if the number of phytoplankton is greater than </w:t>
       </w:r>
-      <w:proofErr w:type="spellStart"/>
       <w:r>
         <w:rPr>
           <w:i/>
         </w:rPr>
         <w:t>Athresh</w:t>
       </w:r>
-      <w:proofErr w:type="spellEnd"/>
       <w:r>
         <w:t xml:space="preserve">.  Set </w:t>
       </w:r>
-      <w:proofErr w:type="spellStart"/>
       <w:r>
         <w:rPr>
           <w:i/>
         </w:rPr>
         <w:t>Athresh</w:t>
       </w:r>
-      <w:proofErr w:type="spellEnd"/>
       <w:r>
         <w:t xml:space="preserve"> to 1e10.  (Only do this for testing, it isn’t physically realistic.)  </w:t>
       </w:r>
@@ -3281,7 +2396,7 @@
                     <pic:cNvPicPr/>
                   </pic:nvPicPr>
                   <pic:blipFill>
-                    <a:blip r:embed="rId30">
+                    <a:blip r:embed="rId25">
                       <a:extLst>
                         <a:ext uri="{28A0092B-C50C-407E-A947-70E740481C1C}">
                           <a14:useLocalDpi xmlns:a14="http://schemas.microsoft.com/office/drawing/2010/main" val="0"/>
@@ -3322,32 +2437,25 @@
       </w:r>
     </w:p>
     <w:p>
-      <w:pPr>
-        <w:pStyle w:val="ListParagraph"/>
-      </w:pPr>
       <w:r>
         <w:lastRenderedPageBreak/>
         <w:t xml:space="preserve">Setting </w:t>
       </w:r>
-      <w:proofErr w:type="spellStart"/>
       <w:r>
         <w:rPr>
           <w:i/>
         </w:rPr>
         <w:t>Athresh</w:t>
       </w:r>
-      <w:proofErr w:type="spellEnd"/>
       <w:r>
         <w:t xml:space="preserve"> to 1e10 worked until phytoplankton grew higher than 1e10 cells/m3.  Set </w:t>
       </w:r>
-      <w:proofErr w:type="spellStart"/>
       <w:r>
         <w:rPr>
           <w:i/>
         </w:rPr>
         <w:t>Athresh</w:t>
       </w:r>
-      <w:proofErr w:type="spellEnd"/>
       <w:r>
         <w:t xml:space="preserve"> back to 7</w:t>
       </w:r>
@@ -3369,14 +2477,12 @@
       <w:r>
         <w:t xml:space="preserve"> to zero.  Again, since we don’t let zooplankton go to identically zero, they ramp up when phytoplankton is greater than </w:t>
       </w:r>
-      <w:proofErr w:type="spellStart"/>
       <w:r>
         <w:rPr>
           <w:i/>
         </w:rPr>
         <w:t>Athresh</w:t>
       </w:r>
-      <w:proofErr w:type="spellEnd"/>
       <w:r>
         <w:t>:</w:t>
       </w:r>
@@ -3405,7 +2511,7 @@
                     <pic:cNvPicPr/>
                   </pic:nvPicPr>
                   <pic:blipFill>
-                    <a:blip r:embed="rId31">
+                    <a:blip r:embed="rId26">
                       <a:extLst>
                         <a:ext uri="{28A0092B-C50C-407E-A947-70E740481C1C}">
                           <a14:useLocalDpi xmlns:a14="http://schemas.microsoft.com/office/drawing/2010/main" val="0"/>
@@ -3441,9 +2547,6 @@
       </w:r>
     </w:p>
     <w:p>
-      <w:pPr>
-        <w:pStyle w:val="ListParagraph"/>
-      </w:pPr>
       <w:r>
         <w:lastRenderedPageBreak/>
         <w:t xml:space="preserve">We will use another technique to get rid of those pesky </w:t>
@@ -3454,7 +2557,6 @@
       <w:r>
         <w:t>…</w:t>
       </w:r>
-      <w:proofErr w:type="spellStart"/>
       <w:r>
         <w:rPr>
           <w:i/>
@@ -3467,7 +2569,6 @@
         </w:rPr>
         <w:t>vector</w:t>
       </w:r>
-      <w:proofErr w:type="spellEnd"/>
       <w:r>
         <w:t xml:space="preserve"> is the percent of the phytoplankton that is ‘edible’ to the zooplankton.  If we set it to zero, the zooplankton cannot grow from eating phytoplankton.</w:t>
       </w:r>
@@ -3496,7 +2597,7 @@
                     <pic:cNvPicPr/>
                   </pic:nvPicPr>
                   <pic:blipFill>
-                    <a:blip r:embed="rId32">
+                    <a:blip r:embed="rId27">
                       <a:extLst>
                         <a:ext uri="{28A0092B-C50C-407E-A947-70E740481C1C}">
                           <a14:useLocalDpi xmlns:a14="http://schemas.microsoft.com/office/drawing/2010/main" val="0"/>
@@ -3552,7 +2653,7 @@
                     <pic:cNvPicPr/>
                   </pic:nvPicPr>
                   <pic:blipFill>
-                    <a:blip r:embed="rId33">
+                    <a:blip r:embed="rId28">
                       <a:extLst>
                         <a:ext uri="{28A0092B-C50C-407E-A947-70E740481C1C}">
                           <a14:useLocalDpi xmlns:a14="http://schemas.microsoft.com/office/drawing/2010/main" val="0"/>
@@ -3593,13 +2694,6 @@
       </w:r>
     </w:p>
     <w:p>
-      <w:pPr>
-        <w:pStyle w:val="ListParagraph"/>
-        <w:numPr>
-          <w:ilvl w:val="0"/>
-          <w:numId w:val="3"/>
-        </w:numPr>
-      </w:pPr>
       <w:r>
         <w:lastRenderedPageBreak/>
         <w:t>Now let’s change some other phy</w:t>
@@ -3625,14 +2719,12 @@
       <w:r>
         <w:t xml:space="preserve">out that later.  The parameter </w:t>
       </w:r>
-      <w:proofErr w:type="spellStart"/>
       <w:r>
         <w:rPr>
           <w:i/>
         </w:rPr>
         <w:t>umax</w:t>
       </w:r>
-      <w:proofErr w:type="spellEnd"/>
       <w:r>
         <w:t xml:space="preserve"> is the maximum growth rate</w:t>
       </w:r>
@@ -3642,14 +2734,12 @@
       <w:r>
         <w:t xml:space="preserve">.  Let’s cut it in half, set </w:t>
       </w:r>
-      <w:proofErr w:type="spellStart"/>
       <w:r>
         <w:rPr>
           <w:i/>
         </w:rPr>
         <w:t>umax</w:t>
       </w:r>
-      <w:proofErr w:type="spellEnd"/>
       <w:r>
         <w:t>=.56</w:t>
       </w:r>
@@ -3686,14 +2776,12 @@
       <w:r>
         <w:t xml:space="preserve">  Note that we did stunt the growth a bit, the growth is not linear with </w:t>
       </w:r>
-      <w:proofErr w:type="spellStart"/>
       <w:r>
         <w:rPr>
           <w:i/>
         </w:rPr>
         <w:t>umax</w:t>
       </w:r>
-      <w:proofErr w:type="spellEnd"/>
       <w:r>
         <w:t xml:space="preserve"> (did not decrease by half).</w:t>
       </w:r>
@@ -3727,7 +2815,7 @@
                     <pic:cNvPicPr/>
                   </pic:nvPicPr>
                   <pic:blipFill>
-                    <a:blip r:embed="rId34">
+                    <a:blip r:embed="rId29">
                       <a:extLst>
                         <a:ext uri="{28A0092B-C50C-407E-A947-70E740481C1C}">
                           <a14:useLocalDpi xmlns:a14="http://schemas.microsoft.com/office/drawing/2010/main" val="0"/>
@@ -3773,13 +2861,6 @@
       </w:r>
     </w:p>
     <w:p>
-      <w:pPr>
-        <w:pStyle w:val="ListParagraph"/>
-        <w:numPr>
-          <w:ilvl w:val="0"/>
-          <w:numId w:val="3"/>
-        </w:numPr>
-      </w:pPr>
       <w:r>
         <w:lastRenderedPageBreak/>
         <w:t xml:space="preserve">The next parameter is </w:t>
@@ -3826,14 +2907,12 @@
       <w:r>
         <w:t xml:space="preserve">   In the plot below, phytoplankton and </w:t>
       </w:r>
-      <w:proofErr w:type="spellStart"/>
       <w:r>
         <w:rPr>
           <w:i/>
         </w:rPr>
         <w:t>uE</w:t>
       </w:r>
-      <w:proofErr w:type="spellEnd"/>
       <w:r>
         <w:t>, the light-dependent growth rate for phytoplankton, are shown.</w:t>
       </w:r>
@@ -3870,7 +2949,7 @@
                     <pic:cNvPicPr/>
                   </pic:nvPicPr>
                   <pic:blipFill>
-                    <a:blip r:embed="rId35">
+                    <a:blip r:embed="rId30">
                       <a:extLst>
                         <a:ext uri="{28A0092B-C50C-407E-A947-70E740481C1C}">
                           <a14:useLocalDpi xmlns:a14="http://schemas.microsoft.com/office/drawing/2010/main" val="0"/>
@@ -3897,15 +2976,7 @@
         </w:drawing>
       </w:r>
       <w:r>
-        <w:t xml:space="preserve">J. </w:t>
-      </w:r>
-      <w:proofErr w:type="spellStart"/>
-      <w:r>
-        <w:t>Lehrter</w:t>
-      </w:r>
-      <w:proofErr w:type="spellEnd"/>
-      <w:r>
-        <w:t xml:space="preserve"> set this parameter according to a paper [</w:t>
+        <w:t>J. Lehrter set this parameter according to a paper [</w:t>
       </w:r>
       <w:r>
         <w:rPr>
@@ -3952,13 +3023,6 @@
       </w:r>
     </w:p>
     <w:p>
-      <w:pPr>
-        <w:pStyle w:val="ListParagraph"/>
-        <w:numPr>
-          <w:ilvl w:val="0"/>
-          <w:numId w:val="3"/>
-        </w:numPr>
-      </w:pPr>
       <w:r>
         <w:lastRenderedPageBreak/>
         <w:t xml:space="preserve">Let’s skip down to mortality.  </w:t>
@@ -4058,7 +3122,7 @@
                     <pic:cNvPicPr/>
                   </pic:nvPicPr>
                   <pic:blipFill>
-                    <a:blip r:embed="rId36">
+                    <a:blip r:embed="rId31">
                       <a:extLst>
                         <a:ext uri="{28A0092B-C50C-407E-A947-70E740481C1C}">
                           <a14:useLocalDpi xmlns:a14="http://schemas.microsoft.com/office/drawing/2010/main" val="0"/>
@@ -4094,13 +3158,6 @@
       </w:r>
     </w:p>
     <w:p>
-      <w:pPr>
-        <w:pStyle w:val="ListParagraph"/>
-        <w:numPr>
-          <w:ilvl w:val="0"/>
-          <w:numId w:val="3"/>
-        </w:numPr>
-      </w:pPr>
       <w:r>
         <w:lastRenderedPageBreak/>
         <w:t xml:space="preserve">Phytoplankton are governed by </w:t>
@@ -4121,23 +3178,7 @@
         <w:t>)</w:t>
       </w:r>
       <w:r>
-        <w:t>.  ‘</w:t>
-      </w:r>
-      <w:proofErr w:type="spellStart"/>
-      <w:r>
-        <w:t>respg</w:t>
-      </w:r>
-      <w:proofErr w:type="spellEnd"/>
-      <w:r>
-        <w:t>’ is dependent on the growth rate, and ‘</w:t>
-      </w:r>
-      <w:proofErr w:type="spellStart"/>
-      <w:r>
-        <w:t>respb</w:t>
-      </w:r>
-      <w:proofErr w:type="spellEnd"/>
-      <w:r>
-        <w:t>’ is directly rela</w:t>
+        <w:t>.  ‘respg’ is dependent on the growth rate, and ‘respb’ is directly rela</w:t>
       </w:r>
       <w:r>
         <w:t xml:space="preserve">ted to </w:t>
@@ -4179,7 +3220,7 @@
                     <pic:cNvPicPr/>
                   </pic:nvPicPr>
                   <pic:blipFill>
-                    <a:blip r:embed="rId37">
+                    <a:blip r:embed="rId32">
                       <a:extLst>
                         <a:ext uri="{28A0092B-C50C-407E-A947-70E740481C1C}">
                           <a14:useLocalDpi xmlns:a14="http://schemas.microsoft.com/office/drawing/2010/main" val="0"/>
@@ -4215,13 +3256,6 @@
       </w:r>
     </w:p>
     <w:p>
-      <w:pPr>
-        <w:pStyle w:val="ListParagraph"/>
-        <w:numPr>
-          <w:ilvl w:val="0"/>
-          <w:numId w:val="3"/>
-        </w:numPr>
-      </w:pPr>
       <w:r>
         <w:lastRenderedPageBreak/>
         <w:t>One last test</w:t>
@@ -4370,7 +3404,7 @@
                     <pic:cNvPicPr/>
                   </pic:nvPicPr>
                   <pic:blipFill>
-                    <a:blip r:embed="rId38">
+                    <a:blip r:embed="rId33">
                       <a:extLst>
                         <a:ext uri="{28A0092B-C50C-407E-A947-70E740481C1C}">
                           <a14:useLocalDpi xmlns:a14="http://schemas.microsoft.com/office/drawing/2010/main" val="0"/>
@@ -4423,7 +3457,6 @@
     </w:p>
     <w:p>
       <w:pPr>
-        <w:ind w:left="360"/>
         <w:rPr>
           <w:noProof/>
         </w:rPr>
@@ -4558,7 +3591,7 @@
                     <pic:cNvPicPr/>
                   </pic:nvPicPr>
                   <pic:blipFill>
-                    <a:blip r:embed="rId39">
+                    <a:blip r:embed="rId34">
                       <a:extLst>
                         <a:ext uri="{28A0092B-C50C-407E-A947-70E740481C1C}">
                           <a14:useLocalDpi xmlns:a14="http://schemas.microsoft.com/office/drawing/2010/main" val="0"/>
@@ -4594,13 +3627,6 @@
       </w:r>
     </w:p>
     <w:p>
-      <w:pPr>
-        <w:pStyle w:val="ListParagraph"/>
-        <w:numPr>
-          <w:ilvl w:val="0"/>
-          <w:numId w:val="3"/>
-        </w:numPr>
-      </w:pPr>
       <w:r>
         <w:lastRenderedPageBreak/>
         <w:t>One last test example for part one of the t</w:t>
@@ -4618,19 +3644,7 @@
         <w:rPr>
           <w:b/>
         </w:rPr>
-        <w:t>plankton</w:t>
-      </w:r>
-      <w:r>
-        <w:rPr>
-          <w:b/>
-        </w:rPr>
-        <w:t>, One zoo</w:t>
-      </w:r>
-      <w:r>
-        <w:rPr>
-          <w:b/>
-        </w:rPr>
-        <w:t>plankton</w:t>
+        <w:t>plankton, One zooplankton</w:t>
       </w:r>
       <w:r>
         <w:t xml:space="preserve">, and we will </w:t>
@@ -4690,9 +3704,8 @@
       </w:pPr>
     </w:p>
     <w:p>
-      <w:pPr>
-        <w:ind w:left="360"/>
-      </w:pPr>
+      <w:bookmarkStart w:id="0" w:name="_GoBack"/>
+      <w:bookmarkEnd w:id="0"/>
       <w:r>
         <w:t>With the initial conditions reset to the original values</w:t>
       </w:r>
@@ -4714,7 +3727,6 @@
       <w:r>
         <w:t xml:space="preserve">by setting </w:t>
       </w:r>
-      <w:proofErr w:type="spellStart"/>
       <w:r>
         <w:rPr>
           <w:i/>
@@ -4733,43 +3745,36 @@
         </w:rPr>
         <w:t>vector</w:t>
       </w:r>
-      <w:proofErr w:type="spellEnd"/>
       <w:r>
         <w:t>=0</w:t>
       </w:r>
       <w:r>
         <w:t>, phytoplankton growth and decay parameters to zero (</w:t>
       </w:r>
-      <w:proofErr w:type="spellStart"/>
       <w:r>
         <w:rPr>
           <w:i/>
         </w:rPr>
         <w:t>umax</w:t>
       </w:r>
-      <w:proofErr w:type="spellEnd"/>
       <w:r>
         <w:t xml:space="preserve">, </w:t>
       </w:r>
-      <w:proofErr w:type="spellStart"/>
       <w:r>
         <w:rPr>
           <w:i/>
         </w:rPr>
         <w:t>respg</w:t>
       </w:r>
-      <w:proofErr w:type="spellEnd"/>
       <w:r>
         <w:t xml:space="preserve">, </w:t>
       </w:r>
-      <w:proofErr w:type="spellStart"/>
       <w:r>
         <w:rPr>
           <w:i/>
         </w:rPr>
         <w:t>respb</w:t>
       </w:r>
-      <w:proofErr w:type="spellEnd"/>
       <w:r>
         <w:t xml:space="preserve">, </w:t>
       </w:r>
@@ -4788,36 +3793,30 @@
       <w:r>
         <w:t xml:space="preserve"> to zero (</w:t>
       </w:r>
-      <w:proofErr w:type="spellStart"/>
       <w:r>
         <w:rPr>
           <w:i/>
         </w:rPr>
         <w:t>Zrespg</w:t>
       </w:r>
-      <w:proofErr w:type="spellEnd"/>
       <w:r>
         <w:t xml:space="preserve">, </w:t>
       </w:r>
-      <w:proofErr w:type="spellStart"/>
       <w:r>
         <w:rPr>
           <w:i/>
         </w:rPr>
         <w:t>Zrespb</w:t>
       </w:r>
-      <w:proofErr w:type="spellEnd"/>
       <w:r>
         <w:t xml:space="preserve">, </w:t>
       </w:r>
-      <w:proofErr w:type="spellStart"/>
       <w:r>
         <w:rPr>
           <w:i/>
         </w:rPr>
         <w:t>Zm</w:t>
       </w:r>
-      <w:proofErr w:type="spellEnd"/>
       <w:r>
         <w:t>), and confirm you that have a steady state for plankton.</w:t>
       </w:r>
@@ -4851,7 +3850,7 @@
                     <pic:cNvPicPr/>
                   </pic:nvPicPr>
                   <pic:blipFill>
-                    <a:blip r:embed="rId40">
+                    <a:blip r:embed="rId35">
                       <a:extLst>
                         <a:ext uri="{28A0092B-C50C-407E-A947-70E740481C1C}">
                           <a14:useLocalDpi xmlns:a14="http://schemas.microsoft.com/office/drawing/2010/main" val="0"/>
@@ -4927,7 +3926,7 @@
                     <pic:cNvPicPr/>
                   </pic:nvPicPr>
                   <pic:blipFill>
-                    <a:blip r:embed="rId41" cstate="print">
+                    <a:blip r:embed="rId36" cstate="print">
                       <a:extLst>
                         <a:ext uri="{28A0092B-C50C-407E-A947-70E740481C1C}">
                           <a14:useLocalDpi xmlns:a14="http://schemas.microsoft.com/office/drawing/2010/main" val="0"/>
@@ -5021,7 +4020,7 @@
                     <pic:cNvPicPr/>
                   </pic:nvPicPr>
                   <pic:blipFill>
-                    <a:blip r:embed="rId42">
+                    <a:blip r:embed="rId37">
                       <a:extLst>
                         <a:ext uri="{28A0092B-C50C-407E-A947-70E740481C1C}">
                           <a14:useLocalDpi xmlns:a14="http://schemas.microsoft.com/office/drawing/2010/main" val="0"/>
@@ -5075,7 +4074,7 @@
 </file>
 
 <file path=word/numbering.xml><?xml version="1.0" encoding="utf-8"?>
-<w:numbering xmlns:wpc="http://schemas.microsoft.com/office/word/2010/wordprocessingCanvas" xmlns:cx="http://schemas.microsoft.com/office/drawing/2014/chartex" xmlns:cx1="http://schemas.microsoft.com/office/drawing/2015/9/8/chartex" xmlns:cx2="http://schemas.microsoft.com/office/drawing/2015/10/21/chartex" xmlns:cx3="http://schemas.microsoft.com/office/drawing/2016/5/9/chartex" xmlns:cx4="http://schemas.microsoft.com/office/drawing/2016/5/10/chartex" xmlns:cx5="http://schemas.microsoft.com/office/drawing/2016/5/11/chartex" xmlns:cx6="http://schemas.microsoft.com/office/drawing/2016/5/12/chartex" xmlns:cx7="http://schemas.microsoft.com/office/drawing/2016/5/13/chartex" xmlns:cx8="http://schemas.microsoft.com/office/drawing/2016/5/14/chartex" xmlns:mc="http://schemas.openxmlformats.org/markup-compatibility/2006" xmlns:o="urn:schemas-microsoft-com:office:office" xmlns:r="http://schemas.openxmlformats.org/officeDocument/2006/relationships" xmlns:m="http://schemas.openxmlformats.org/officeDocument/2006/math" xmlns:v="urn:schemas-microsoft-com:vml" xmlns:wp14="http://schemas.microsoft.com/office/word/2010/wordprocessingDrawing" xmlns:wp="http://schemas.openxmlformats.org/drawingml/2006/wordprocessingDrawing" xmlns:w10="urn:schemas-microsoft-com:office:word" xmlns:w="http://schemas.openxmlformats.org/wordprocessingml/2006/main" xmlns:w14="http://schemas.microsoft.com/office/word/2010/wordml" xmlns:w15="http://schemas.microsoft.com/office/word/2012/wordml" xmlns:w16se="http://schemas.microsoft.com/office/word/2015/wordml/symex" xmlns:wpg="http://schemas.microsoft.com/office/word/2010/wordprocessingGroup" xmlns:wpi="http://schemas.microsoft.com/office/word/2010/wordprocessingInk" xmlns:wne="http://schemas.microsoft.com/office/word/2006/wordml" xmlns:wps="http://schemas.microsoft.com/office/word/2010/wordprocessingShape" mc:Ignorable="w14 w15 w16se wp14">
+<w:numbering xmlns:wpc="http://schemas.microsoft.com/office/word/2010/wordprocessingCanvas" xmlns:cx="http://schemas.microsoft.com/office/drawing/2014/chartex" xmlns:cx1="http://schemas.microsoft.com/office/drawing/2015/9/8/chartex" xmlns:cx2="http://schemas.microsoft.com/office/drawing/2015/10/21/chartex" xmlns:mc="http://schemas.openxmlformats.org/markup-compatibility/2006" xmlns:o="urn:schemas-microsoft-com:office:office" xmlns:r="http://schemas.openxmlformats.org/officeDocument/2006/relationships" xmlns:m="http://schemas.openxmlformats.org/officeDocument/2006/math" xmlns:v="urn:schemas-microsoft-com:vml" xmlns:wp14="http://schemas.microsoft.com/office/word/2010/wordprocessingDrawing" xmlns:wp="http://schemas.openxmlformats.org/drawingml/2006/wordprocessingDrawing" xmlns:w10="urn:schemas-microsoft-com:office:word" xmlns:w="http://schemas.openxmlformats.org/wordprocessingml/2006/main" xmlns:w14="http://schemas.microsoft.com/office/word/2010/wordml" xmlns:w15="http://schemas.microsoft.com/office/word/2012/wordml" xmlns:w16se="http://schemas.microsoft.com/office/word/2015/wordml/symex" xmlns:wpg="http://schemas.microsoft.com/office/word/2010/wordprocessingGroup" xmlns:wpi="http://schemas.microsoft.com/office/word/2010/wordprocessingInk" xmlns:wne="http://schemas.microsoft.com/office/word/2006/wordml" xmlns:wps="http://schemas.microsoft.com/office/word/2010/wordprocessingShape" mc:Ignorable="w14 w15 w16se wp14">
   <w:abstractNum w:abstractNumId="0" w15:restartNumberingAfterBreak="0">
     <w:nsid w:val="22211536"/>
     <w:multiLevelType w:val="hybridMultilevel"/>
@@ -6327,7 +5326,7 @@
       </w:pPr>
     </w:pPrDefault>
   </w:docDefaults>
-  <w:latentStyles w:defLockedState="0" w:defUIPriority="99" w:defSemiHidden="0" w:defUnhideWhenUsed="0" w:defQFormat="0" w:count="374">
+  <w:latentStyles w:defLockedState="0" w:defUIPriority="99" w:defSemiHidden="0" w:defUnhideWhenUsed="0" w:defQFormat="0" w:count="372">
     <w:lsdException w:name="Normal" w:uiPriority="0" w:qFormat="1"/>
     <w:lsdException w:name="heading 1" w:uiPriority="9" w:qFormat="1"/>
     <w:lsdException w:name="heading 2" w:semiHidden="1" w:uiPriority="9" w:unhideWhenUsed="1" w:qFormat="1"/>
@@ -6700,8 +5699,6 @@
     <w:lsdException w:name="List Table 6 Colorful Accent 6" w:uiPriority="51"/>
     <w:lsdException w:name="List Table 7 Colorful Accent 6" w:uiPriority="52"/>
     <w:lsdException w:name="Mention" w:semiHidden="1" w:unhideWhenUsed="1"/>
-    <w:lsdException w:name="Smart Hyperlink" w:semiHidden="1" w:unhideWhenUsed="1"/>
-    <w:lsdException w:name="Hashtag" w:semiHidden="1" w:unhideWhenUsed="1"/>
   </w:latentStyles>
   <w:style w:type="paragraph" w:default="1" w:styleId="Normal">
     <w:name w:val="Normal"/>
@@ -6785,6 +5782,90 @@
     <w:rPr>
       <w:color w:val="954F72" w:themeColor="followedHyperlink"/>
       <w:u w:val="single"/>
+    </w:rPr>
+  </w:style>
+  <w:style w:type="character" w:styleId="CommentReference">
+    <w:name w:val="annotation reference"/>
+    <w:basedOn w:val="DefaultParagraphFont"/>
+    <w:uiPriority w:val="99"/>
+    <w:semiHidden/>
+    <w:unhideWhenUsed/>
+    <w:rsid w:val="00DE72A2"/>
+    <w:rPr>
+      <w:sz w:val="16"/>
+      <w:szCs w:val="16"/>
+    </w:rPr>
+  </w:style>
+  <w:style w:type="paragraph" w:styleId="CommentText">
+    <w:name w:val="annotation text"/>
+    <w:basedOn w:val="Normal"/>
+    <w:link w:val="CommentTextChar"/>
+    <w:uiPriority w:val="99"/>
+    <w:semiHidden/>
+    <w:unhideWhenUsed/>
+    <w:rsid w:val="00DE72A2"/>
+    <w:rPr>
+      <w:sz w:val="20"/>
+      <w:szCs w:val="20"/>
+    </w:rPr>
+  </w:style>
+  <w:style w:type="character" w:customStyle="1" w:styleId="CommentTextChar">
+    <w:name w:val="Comment Text Char"/>
+    <w:basedOn w:val="DefaultParagraphFont"/>
+    <w:link w:val="CommentText"/>
+    <w:uiPriority w:val="99"/>
+    <w:semiHidden/>
+    <w:rsid w:val="00DE72A2"/>
+    <w:rPr>
+      <w:rFonts w:ascii="Calibri" w:hAnsi="Calibri" w:cs="Times New Roman"/>
+      <w:sz w:val="20"/>
+      <w:szCs w:val="20"/>
+    </w:rPr>
+  </w:style>
+  <w:style w:type="table" w:styleId="TableGrid">
+    <w:name w:val="Table Grid"/>
+    <w:basedOn w:val="TableNormal"/>
+    <w:uiPriority w:val="39"/>
+    <w:rsid w:val="00DE72A2"/>
+    <w:pPr>
+      <w:spacing w:after="0" w:line="240" w:lineRule="auto"/>
+    </w:pPr>
+    <w:tblPr>
+      <w:tblBorders>
+        <w:top w:val="single" w:sz="4" w:space="0" w:color="auto"/>
+        <w:left w:val="single" w:sz="4" w:space="0" w:color="auto"/>
+        <w:bottom w:val="single" w:sz="4" w:space="0" w:color="auto"/>
+        <w:right w:val="single" w:sz="4" w:space="0" w:color="auto"/>
+        <w:insideH w:val="single" w:sz="4" w:space="0" w:color="auto"/>
+        <w:insideV w:val="single" w:sz="4" w:space="0" w:color="auto"/>
+      </w:tblBorders>
+    </w:tblPr>
+  </w:style>
+  <w:style w:type="paragraph" w:styleId="BalloonText">
+    <w:name w:val="Balloon Text"/>
+    <w:basedOn w:val="Normal"/>
+    <w:link w:val="BalloonTextChar"/>
+    <w:uiPriority w:val="99"/>
+    <w:semiHidden/>
+    <w:unhideWhenUsed/>
+    <w:rsid w:val="00DE72A2"/>
+    <w:rPr>
+      <w:rFonts w:ascii="Segoe UI" w:hAnsi="Segoe UI" w:cs="Segoe UI"/>
+      <w:sz w:val="18"/>
+      <w:szCs w:val="18"/>
+    </w:rPr>
+  </w:style>
+  <w:style w:type="character" w:customStyle="1" w:styleId="BalloonTextChar">
+    <w:name w:val="Balloon Text Char"/>
+    <w:basedOn w:val="DefaultParagraphFont"/>
+    <w:link w:val="BalloonText"/>
+    <w:uiPriority w:val="99"/>
+    <w:semiHidden/>
+    <w:rsid w:val="00DE72A2"/>
+    <w:rPr>
+      <w:rFonts w:ascii="Segoe UI" w:hAnsi="Segoe UI" w:cs="Segoe UI"/>
+      <w:sz w:val="18"/>
+      <w:szCs w:val="18"/>
     </w:rPr>
   </w:style>
 </w:styles>

</xml_diff>